<commit_message>
Final RAD Document of Hospital Appointment System
</commit_message>
<xml_diff>
--- a/RADofHAS.docx
+++ b/RADofHAS.docx
@@ -328,7 +328,7 @@
           <v:shape id="_x0000_i1025" type="#_x0000_t75" style="width:167.7pt;height:64.4pt" o:ole="">
             <v:imagedata r:id="rId9" o:title=""/>
           </v:shape>
-          <o:OLEObject Type="Embed" ProgID="PBrush" ShapeID="_x0000_i1025" DrawAspect="Content" ObjectID="_1529090450" r:id="rId10"/>
+          <o:OLEObject Type="Embed" ProgID="PBrush" ShapeID="_x0000_i1025" DrawAspect="Content" ObjectID="_1529094615" r:id="rId10"/>
         </w:object>
       </w:r>
     </w:p>
@@ -11732,6 +11732,18 @@
               <w:t>When this appointment comletes,doctor mark it  in the box which is across the appointment’s informations.</w:t>
             </w:r>
           </w:p>
+          <w:p>
+            <w:pPr>
+              <w:pStyle w:val="ListeParagraf"/>
+              <w:numPr>
+                <w:ilvl w:val="0"/>
+                <w:numId w:val="53"/>
+              </w:numPr>
+            </w:pPr>
+            <w:r>
+              <w:t>Doctor click save button to save final of table.</w:t>
+            </w:r>
+          </w:p>
         </w:tc>
       </w:tr>
     </w:tbl>
@@ -12664,6 +12676,7 @@
                 <w:szCs w:val="24"/>
                 <w:lang w:val="tr-TR" w:eastAsia="tr-TR"/>
               </w:rPr>
+              <w:lastRenderedPageBreak/>
               <w:t xml:space="preserve">If the personnel informations match the HAS database information personnel can login.  </w:t>
             </w:r>
           </w:p>
@@ -13558,6 +13571,7 @@
                 <w:szCs w:val="24"/>
                 <w:lang w:val="en-GB" w:eastAsia="tr-TR"/>
               </w:rPr>
+              <w:lastRenderedPageBreak/>
               <w:t>Entry Condition:</w:t>
             </w:r>
             <w:r>
@@ -13662,7 +13676,6 @@
                 <w:b/>
                 <w:bCs/>
               </w:rPr>
-              <w:lastRenderedPageBreak/>
               <w:t>Quality Requirements:</w:t>
             </w:r>
             <w:r>
@@ -14280,6 +14293,7 @@
                 <w:b/>
                 <w:bCs/>
               </w:rPr>
+              <w:lastRenderedPageBreak/>
               <w:t>Quality Requirements:</w:t>
             </w:r>
             <w:r>
@@ -15011,6 +15025,7 @@
                 <w:szCs w:val="24"/>
                 <w:lang w:val="en-GB" w:eastAsia="tr-TR"/>
               </w:rPr>
+              <w:lastRenderedPageBreak/>
               <w:t xml:space="preserve">Participant actors: </w:t>
             </w:r>
             <w:r>
@@ -15132,7 +15147,6 @@
                 <w:szCs w:val="24"/>
                 <w:lang w:val="tr-TR" w:eastAsia="tr-TR"/>
               </w:rPr>
-              <w:lastRenderedPageBreak/>
               <w:t>Then she/he see all doctor who work with she/he and chooses a doctor who  leaving the hospital.</w:t>
             </w:r>
           </w:p>
@@ -15301,7 +15315,6 @@
                 <w:szCs w:val="24"/>
                 <w:lang w:val="en-GB" w:eastAsia="tr-TR"/>
               </w:rPr>
-              <w:lastRenderedPageBreak/>
               <w:t>Entry Condition:</w:t>
             </w:r>
             <w:r>
@@ -15663,6 +15676,7 @@
               <w:textAlignment w:val="baseline"/>
             </w:pPr>
             <w:r>
+              <w:lastRenderedPageBreak/>
               <w:t>Administrator clicks the "Add New Hospital Record" button on administrator main page.</w:t>
             </w:r>
           </w:p>
@@ -15728,7 +15742,6 @@
               <w:textAlignment w:val="baseline"/>
             </w:pPr>
             <w:r>
-              <w:lastRenderedPageBreak/>
               <w:t>Administrator clicks the "Add New Clinic" button.</w:t>
             </w:r>
           </w:p>
@@ -16248,6 +16261,7 @@
                 <w:bCs/>
                 <w:lang w:val="en-GB" w:eastAsia="tr-TR"/>
               </w:rPr>
+              <w:lastRenderedPageBreak/>
               <w:t>Exit Condition:</w:t>
             </w:r>
             <w:r>
@@ -17355,6 +17369,7 @@
               <w:pStyle w:val="Standard"/>
             </w:pPr>
             <w:r>
+              <w:lastRenderedPageBreak/>
               <w:t xml:space="preserve"> Administrator displays account informations screen.</w:t>
             </w:r>
           </w:p>
@@ -17392,6 +17407,7 @@
                 <w:bCs/>
                 <w:lang w:val="en-GB" w:eastAsia="tr-TR"/>
               </w:rPr>
+              <w:lastRenderedPageBreak/>
               <w:t>Exit Condition:</w:t>
             </w:r>
             <w:r>
@@ -17440,7 +17456,6 @@
               <w:pStyle w:val="Standard"/>
             </w:pPr>
             <w:r>
-              <w:lastRenderedPageBreak/>
               <w:t>1**. If administrator closes the page without saving, system does not save the informations.</w:t>
             </w:r>
           </w:p>
@@ -18600,6 +18615,7 @@
                 <w:bCs/>
                 <w:lang w:val="en-GB" w:eastAsia="tr-TR"/>
               </w:rPr>
+              <w:lastRenderedPageBreak/>
               <w:t>Exit Condition:</w:t>
             </w:r>
             <w:r>
@@ -19203,6 +19219,7 @@
               <w:textAlignment w:val="baseline"/>
             </w:pPr>
             <w:r>
+              <w:lastRenderedPageBreak/>
               <w:t>System redirects administrator to the login page.</w:t>
             </w:r>
           </w:p>
@@ -19235,6 +19252,7 @@
                 <w:bCs/>
                 <w:lang w:val="en-GB" w:eastAsia="tr-TR"/>
               </w:rPr>
+              <w:lastRenderedPageBreak/>
               <w:t>Entry Condition:</w:t>
             </w:r>
             <w:r>
@@ -20475,7 +20493,11 @@
               </w:rPr>
             </w:pPr>
             <w:r>
-              <w:t>7*. If system fails to save informations to the database, it displays a "saving is unsuccessful" message.</w:t>
+              <w:t xml:space="preserve">7*. If system fails to save informations to the database, it displays a "saving is unsuccessful" </w:t>
+            </w:r>
+            <w:r>
+              <w:lastRenderedPageBreak/>
+              <w:t>message.</w:t>
             </w:r>
           </w:p>
           <w:p>
@@ -21684,6 +21706,7 @@
                 <w:szCs w:val="24"/>
                 <w:lang w:val="en-GB" w:eastAsia="tr-TR"/>
               </w:rPr>
+              <w:lastRenderedPageBreak/>
               <w:t>Exit Condition:</w:t>
             </w:r>
             <w:r>
@@ -21889,7 +21912,6 @@
                 <w:szCs w:val="24"/>
                 <w:lang w:val="en-GB" w:eastAsia="tr-TR"/>
               </w:rPr>
-              <w:lastRenderedPageBreak/>
               <w:t xml:space="preserve">Flow of events: </w:t>
             </w:r>
           </w:p>
@@ -22376,6 +22398,7 @@
                 <w:szCs w:val="24"/>
                 <w:lang w:val="en-GB" w:eastAsia="tr-TR"/>
               </w:rPr>
+              <w:lastRenderedPageBreak/>
               <w:t xml:space="preserve">Flow of events: </w:t>
             </w:r>
           </w:p>
@@ -22600,7 +22623,6 @@
                 <w:szCs w:val="24"/>
                 <w:lang w:val="tr-TR" w:eastAsia="tr-TR"/>
               </w:rPr>
-              <w:lastRenderedPageBreak/>
               <w:t>Patient clicks the edit the appointment.</w:t>
             </w:r>
           </w:p>
@@ -22778,7 +22800,6 @@
                 <w:szCs w:val="24"/>
                 <w:lang w:val="en-GB" w:eastAsia="tr-TR"/>
               </w:rPr>
-              <w:lastRenderedPageBreak/>
               <w:t>Entry Condition:</w:t>
             </w:r>
             <w:r>
@@ -23048,6 +23069,7 @@
                 <w:szCs w:val="24"/>
                 <w:lang w:val="en-GB" w:eastAsia="tr-TR"/>
               </w:rPr>
+              <w:lastRenderedPageBreak/>
               <w:t xml:space="preserve">Flow of events: </w:t>
             </w:r>
           </w:p>
@@ -23420,7 +23442,6 @@
           <w:b/>
           <w:szCs w:val="24"/>
         </w:rPr>
-        <w:lastRenderedPageBreak/>
         <w:t>Use case 24</w:t>
       </w:r>
     </w:p>
@@ -23926,6 +23947,7 @@
           <w:b/>
           <w:szCs w:val="24"/>
         </w:rPr>
+        <w:lastRenderedPageBreak/>
         <w:t>Use case 25</w:t>
       </w:r>
     </w:p>
@@ -24365,7 +24387,6 @@
                 <w:rFonts w:cs="Times New Roman"/>
                 <w:lang w:val="en-GB"/>
               </w:rPr>
-              <w:lastRenderedPageBreak/>
               <w:t>5*  User enters  wrong password or SSN number to enter the system and they don’t match informations which stored in database.</w:t>
             </w:r>
           </w:p>
@@ -24784,6 +24805,7 @@
                 <w:szCs w:val="24"/>
                 <w:lang w:val="en-GB" w:eastAsia="tr-TR"/>
               </w:rPr>
+              <w:lastRenderedPageBreak/>
               <w:t>Exit Condition:</w:t>
             </w:r>
             <w:r>
@@ -25169,7 +25191,6 @@
               <w:rPr>
                 <w:lang w:val="en-GB"/>
               </w:rPr>
-              <w:lastRenderedPageBreak/>
               <w:t>Doctor follow his/her all appointments from this page.</w:t>
             </w:r>
           </w:p>
@@ -25243,7 +25264,6 @@
                 <w:szCs w:val="24"/>
                 <w:lang w:val="en-GB" w:eastAsia="tr-TR"/>
               </w:rPr>
-              <w:lastRenderedPageBreak/>
               <w:t>Entry Condition:</w:t>
             </w:r>
             <w:r>
@@ -25536,6 +25556,7 @@
                 <w:b/>
                 <w:lang w:val="en-GB"/>
               </w:rPr>
+              <w:lastRenderedPageBreak/>
               <w:t>Use case name:</w:t>
             </w:r>
             <w:r>
@@ -25937,7 +25958,6 @@
                 <w:b/>
                 <w:lang w:val="en-GB"/>
               </w:rPr>
-              <w:lastRenderedPageBreak/>
               <w:t>Exit Condition:</w:t>
             </w:r>
             <w:r>
@@ -26080,6 +26100,999 @@
           <w:szCs w:val="24"/>
         </w:rPr>
       </w:pPr>
+      <w:r>
+        <w:rPr>
+          <w:rFonts w:cs="Times New Roman"/>
+          <w:b/>
+          <w:szCs w:val="24"/>
+        </w:rPr>
+        <w:t>Use case 29</w:t>
+      </w:r>
+    </w:p>
+    <w:tbl>
+      <w:tblPr>
+        <w:tblW w:w="9215" w:type="dxa"/>
+        <w:tblCellSpacing w:w="0" w:type="dxa"/>
+        <w:tblInd w:w="-292" w:type="dxa"/>
+        <w:tblBorders>
+          <w:top w:val="outset" w:sz="6" w:space="0" w:color="00000A"/>
+          <w:left w:val="outset" w:sz="6" w:space="0" w:color="00000A"/>
+          <w:bottom w:val="outset" w:sz="6" w:space="0" w:color="00000A"/>
+          <w:right w:val="outset" w:sz="6" w:space="0" w:color="00000A"/>
+        </w:tblBorders>
+        <w:tblCellMar>
+          <w:top w:w="105" w:type="dxa"/>
+          <w:left w:w="105" w:type="dxa"/>
+          <w:bottom w:w="105" w:type="dxa"/>
+          <w:right w:w="105" w:type="dxa"/>
+        </w:tblCellMar>
+        <w:tblLook w:val="04A0" w:firstRow="1" w:lastRow="0" w:firstColumn="1" w:lastColumn="0" w:noHBand="0" w:noVBand="1"/>
+      </w:tblPr>
+      <w:tblGrid>
+        <w:gridCol w:w="9215"/>
+      </w:tblGrid>
+      <w:tr>
+        <w:trPr>
+          <w:trHeight w:val="45"/>
+          <w:tblCellSpacing w:w="0" w:type="dxa"/>
+        </w:trPr>
+        <w:tc>
+          <w:tcPr>
+            <w:tcW w:w="9215" w:type="dxa"/>
+            <w:tcBorders>
+              <w:top w:val="outset" w:sz="6" w:space="0" w:color="00000A"/>
+              <w:left w:val="outset" w:sz="6" w:space="0" w:color="00000A"/>
+              <w:bottom w:val="outset" w:sz="6" w:space="0" w:color="00000A"/>
+              <w:right w:val="outset" w:sz="6" w:space="0" w:color="00000A"/>
+            </w:tcBorders>
+            <w:hideMark/>
+          </w:tcPr>
+          <w:p>
+            <w:pPr>
+              <w:spacing w:before="100" w:beforeAutospacing="1" w:after="115" w:line="45" w:lineRule="atLeast"/>
+              <w:ind w:firstLine="0"/>
+              <w:contextualSpacing w:val="0"/>
+              <w:jc w:val="left"/>
+              <w:rPr>
+                <w:rFonts w:eastAsia="Times New Roman" w:cs="Times New Roman"/>
+                <w:szCs w:val="24"/>
+                <w:lang w:val="tr-TR" w:eastAsia="tr-TR"/>
+              </w:rPr>
+            </w:pPr>
+            <w:r>
+              <w:rPr>
+                <w:rFonts w:eastAsia="Times New Roman" w:cs="Times New Roman"/>
+                <w:b/>
+                <w:bCs/>
+                <w:szCs w:val="24"/>
+                <w:lang w:val="en-GB" w:eastAsia="tr-TR"/>
+              </w:rPr>
+              <w:t xml:space="preserve">Use case name: </w:t>
+            </w:r>
+            <w:r>
+              <w:rPr>
+                <w:rFonts w:eastAsia="Times New Roman" w:cs="Times New Roman"/>
+                <w:szCs w:val="24"/>
+                <w:lang w:val="en-GB" w:eastAsia="tr-TR"/>
+              </w:rPr>
+              <w:t>Forget password</w:t>
+            </w:r>
+          </w:p>
+        </w:tc>
+      </w:tr>
+      <w:tr>
+        <w:trPr>
+          <w:trHeight w:val="45"/>
+          <w:tblCellSpacing w:w="0" w:type="dxa"/>
+        </w:trPr>
+        <w:tc>
+          <w:tcPr>
+            <w:tcW w:w="9215" w:type="dxa"/>
+            <w:tcBorders>
+              <w:top w:val="outset" w:sz="6" w:space="0" w:color="00000A"/>
+              <w:left w:val="outset" w:sz="6" w:space="0" w:color="00000A"/>
+              <w:bottom w:val="outset" w:sz="6" w:space="0" w:color="00000A"/>
+              <w:right w:val="outset" w:sz="6" w:space="0" w:color="00000A"/>
+            </w:tcBorders>
+            <w:hideMark/>
+          </w:tcPr>
+          <w:p>
+            <w:pPr>
+              <w:spacing w:before="100" w:beforeAutospacing="1" w:after="115" w:line="45" w:lineRule="atLeast"/>
+              <w:ind w:firstLine="0"/>
+              <w:contextualSpacing w:val="0"/>
+              <w:jc w:val="left"/>
+              <w:rPr>
+                <w:rFonts w:eastAsia="Times New Roman" w:cs="Times New Roman"/>
+                <w:szCs w:val="24"/>
+                <w:lang w:val="tr-TR" w:eastAsia="tr-TR"/>
+              </w:rPr>
+            </w:pPr>
+            <w:r>
+              <w:rPr>
+                <w:rFonts w:eastAsia="Times New Roman" w:cs="Times New Roman"/>
+                <w:b/>
+                <w:bCs/>
+                <w:szCs w:val="24"/>
+                <w:lang w:val="en-GB" w:eastAsia="tr-TR"/>
+              </w:rPr>
+              <w:t xml:space="preserve">Participant actors: </w:t>
+            </w:r>
+            <w:r>
+              <w:rPr>
+                <w:rFonts w:eastAsia="Times New Roman" w:cs="Times New Roman"/>
+                <w:szCs w:val="24"/>
+                <w:lang w:val="en-GB" w:eastAsia="tr-TR"/>
+              </w:rPr>
+              <w:t>Patient, OR Personel, OR Doctor</w:t>
+            </w:r>
+          </w:p>
+        </w:tc>
+      </w:tr>
+      <w:tr>
+        <w:trPr>
+          <w:trHeight w:val="45"/>
+          <w:tblCellSpacing w:w="0" w:type="dxa"/>
+        </w:trPr>
+        <w:tc>
+          <w:tcPr>
+            <w:tcW w:w="9215" w:type="dxa"/>
+            <w:tcBorders>
+              <w:top w:val="outset" w:sz="6" w:space="0" w:color="00000A"/>
+              <w:left w:val="outset" w:sz="6" w:space="0" w:color="00000A"/>
+              <w:bottom w:val="outset" w:sz="6" w:space="0" w:color="00000A"/>
+              <w:right w:val="outset" w:sz="6" w:space="0" w:color="00000A"/>
+            </w:tcBorders>
+            <w:hideMark/>
+          </w:tcPr>
+          <w:p>
+            <w:pPr>
+              <w:spacing w:before="100" w:beforeAutospacing="1" w:after="0" w:line="240" w:lineRule="auto"/>
+              <w:ind w:firstLine="0"/>
+              <w:contextualSpacing w:val="0"/>
+              <w:jc w:val="left"/>
+              <w:rPr>
+                <w:rFonts w:eastAsia="Times New Roman" w:cs="Times New Roman"/>
+                <w:szCs w:val="24"/>
+                <w:lang w:val="tr-TR" w:eastAsia="tr-TR"/>
+              </w:rPr>
+            </w:pPr>
+            <w:r>
+              <w:rPr>
+                <w:rFonts w:eastAsia="Times New Roman" w:cs="Times New Roman"/>
+                <w:b/>
+                <w:bCs/>
+                <w:szCs w:val="24"/>
+                <w:lang w:val="en-GB" w:eastAsia="tr-TR"/>
+              </w:rPr>
+              <w:t xml:space="preserve">Flow of events: </w:t>
+            </w:r>
+          </w:p>
+          <w:p>
+            <w:pPr>
+              <w:numPr>
+                <w:ilvl w:val="0"/>
+                <w:numId w:val="58"/>
+              </w:numPr>
+              <w:spacing w:before="115" w:after="115" w:line="240" w:lineRule="auto"/>
+              <w:contextualSpacing w:val="0"/>
+              <w:jc w:val="left"/>
+              <w:rPr>
+                <w:rFonts w:eastAsia="Times New Roman" w:cs="Times New Roman"/>
+                <w:szCs w:val="24"/>
+                <w:lang w:val="tr-TR" w:eastAsia="tr-TR"/>
+              </w:rPr>
+            </w:pPr>
+            <w:r>
+              <w:rPr>
+                <w:rFonts w:eastAsia="Times New Roman" w:cs="Times New Roman"/>
+                <w:szCs w:val="24"/>
+                <w:lang w:val="en-GB" w:eastAsia="tr-TR"/>
+              </w:rPr>
+              <w:t xml:space="preserve">When user </w:t>
+            </w:r>
+            <w:r>
+              <w:rPr>
+                <w:rFonts w:eastAsia="Times New Roman" w:cs="Times New Roman"/>
+                <w:szCs w:val="24"/>
+                <w:lang w:val="tr-TR" w:eastAsia="tr-TR"/>
+              </w:rPr>
+              <w:t>authenticate he/she forget the password.</w:t>
+            </w:r>
+          </w:p>
+          <w:p>
+            <w:pPr>
+              <w:numPr>
+                <w:ilvl w:val="0"/>
+                <w:numId w:val="58"/>
+              </w:numPr>
+              <w:spacing w:before="115" w:after="115" w:line="240" w:lineRule="auto"/>
+              <w:contextualSpacing w:val="0"/>
+              <w:jc w:val="left"/>
+              <w:rPr>
+                <w:rFonts w:eastAsia="Times New Roman" w:cs="Times New Roman"/>
+                <w:szCs w:val="24"/>
+                <w:lang w:val="tr-TR" w:eastAsia="tr-TR"/>
+              </w:rPr>
+            </w:pPr>
+            <w:r>
+              <w:rPr>
+                <w:rFonts w:eastAsia="Times New Roman" w:cs="Times New Roman"/>
+                <w:szCs w:val="24"/>
+                <w:lang w:val="en-GB" w:eastAsia="tr-TR"/>
+              </w:rPr>
+              <w:t>He/she click Password reminder button.</w:t>
+            </w:r>
+          </w:p>
+          <w:p>
+            <w:pPr>
+              <w:numPr>
+                <w:ilvl w:val="0"/>
+                <w:numId w:val="58"/>
+              </w:numPr>
+              <w:spacing w:before="115" w:after="115" w:line="240" w:lineRule="auto"/>
+              <w:contextualSpacing w:val="0"/>
+              <w:jc w:val="left"/>
+              <w:rPr>
+                <w:rFonts w:eastAsia="Times New Roman" w:cs="Times New Roman"/>
+                <w:szCs w:val="24"/>
+                <w:lang w:val="tr-TR" w:eastAsia="tr-TR"/>
+              </w:rPr>
+            </w:pPr>
+            <w:r>
+              <w:rPr>
+                <w:rFonts w:eastAsia="Times New Roman" w:cs="Times New Roman"/>
+                <w:szCs w:val="24"/>
+                <w:lang w:val="en-GB" w:eastAsia="tr-TR"/>
+              </w:rPr>
+              <w:t>User enters his/her SSN number.</w:t>
+            </w:r>
+          </w:p>
+          <w:p>
+            <w:pPr>
+              <w:numPr>
+                <w:ilvl w:val="0"/>
+                <w:numId w:val="58"/>
+              </w:numPr>
+              <w:spacing w:before="115" w:after="115" w:line="240" w:lineRule="auto"/>
+              <w:contextualSpacing w:val="0"/>
+              <w:jc w:val="left"/>
+              <w:rPr>
+                <w:rFonts w:eastAsia="Times New Roman" w:cs="Times New Roman"/>
+                <w:szCs w:val="24"/>
+                <w:lang w:val="tr-TR" w:eastAsia="tr-TR"/>
+              </w:rPr>
+            </w:pPr>
+            <w:r>
+              <w:rPr>
+                <w:rFonts w:eastAsia="Times New Roman" w:cs="Times New Roman"/>
+                <w:szCs w:val="24"/>
+                <w:lang w:val="en-GB" w:eastAsia="tr-TR"/>
+              </w:rPr>
+              <w:t xml:space="preserve">HAS checks if the SSN number on database and send a mail which have a new password to user’s mail. </w:t>
+            </w:r>
+          </w:p>
+          <w:p>
+            <w:pPr>
+              <w:numPr>
+                <w:ilvl w:val="0"/>
+                <w:numId w:val="58"/>
+              </w:numPr>
+              <w:spacing w:before="115" w:after="115" w:line="240" w:lineRule="auto"/>
+              <w:contextualSpacing w:val="0"/>
+              <w:jc w:val="left"/>
+              <w:rPr>
+                <w:rFonts w:eastAsia="Times New Roman" w:cs="Times New Roman"/>
+                <w:szCs w:val="24"/>
+                <w:lang w:val="tr-TR" w:eastAsia="tr-TR"/>
+              </w:rPr>
+            </w:pPr>
+            <w:r>
+              <w:rPr>
+                <w:rFonts w:eastAsia="Times New Roman" w:cs="Times New Roman"/>
+                <w:szCs w:val="24"/>
+                <w:lang w:val="en-GB" w:eastAsia="tr-TR"/>
+              </w:rPr>
+              <w:lastRenderedPageBreak/>
+              <w:t>User check his/her mail.</w:t>
+            </w:r>
+          </w:p>
+          <w:p>
+            <w:pPr>
+              <w:numPr>
+                <w:ilvl w:val="0"/>
+                <w:numId w:val="58"/>
+              </w:numPr>
+              <w:spacing w:before="115" w:after="115" w:line="45" w:lineRule="atLeast"/>
+              <w:contextualSpacing w:val="0"/>
+              <w:jc w:val="left"/>
+              <w:rPr>
+                <w:rFonts w:eastAsia="Times New Roman" w:cs="Times New Roman"/>
+                <w:szCs w:val="24"/>
+                <w:lang w:val="tr-TR" w:eastAsia="tr-TR"/>
+              </w:rPr>
+            </w:pPr>
+            <w:r>
+              <w:rPr>
+                <w:rFonts w:eastAsia="Times New Roman" w:cs="Times New Roman"/>
+                <w:szCs w:val="24"/>
+                <w:lang w:val="en-GB" w:eastAsia="tr-TR"/>
+              </w:rPr>
+              <w:t>Users can login with password which received by e-mail.</w:t>
+            </w:r>
+          </w:p>
+        </w:tc>
+      </w:tr>
+      <w:tr>
+        <w:trPr>
+          <w:trHeight w:val="45"/>
+          <w:tblCellSpacing w:w="0" w:type="dxa"/>
+        </w:trPr>
+        <w:tc>
+          <w:tcPr>
+            <w:tcW w:w="9215" w:type="dxa"/>
+            <w:tcBorders>
+              <w:top w:val="outset" w:sz="6" w:space="0" w:color="00000A"/>
+              <w:left w:val="outset" w:sz="6" w:space="0" w:color="00000A"/>
+              <w:bottom w:val="outset" w:sz="6" w:space="0" w:color="00000A"/>
+              <w:right w:val="outset" w:sz="6" w:space="0" w:color="00000A"/>
+            </w:tcBorders>
+            <w:hideMark/>
+          </w:tcPr>
+          <w:p>
+            <w:pPr>
+              <w:spacing w:before="100" w:beforeAutospacing="1" w:after="115" w:line="45" w:lineRule="atLeast"/>
+              <w:ind w:firstLine="0"/>
+              <w:contextualSpacing w:val="0"/>
+              <w:jc w:val="left"/>
+              <w:rPr>
+                <w:rFonts w:eastAsia="Times New Roman" w:cs="Times New Roman"/>
+                <w:szCs w:val="24"/>
+                <w:lang w:val="tr-TR" w:eastAsia="tr-TR"/>
+              </w:rPr>
+            </w:pPr>
+            <w:r>
+              <w:rPr>
+                <w:rFonts w:eastAsia="Times New Roman" w:cs="Times New Roman"/>
+                <w:b/>
+                <w:bCs/>
+                <w:szCs w:val="24"/>
+                <w:lang w:val="en-GB" w:eastAsia="tr-TR"/>
+              </w:rPr>
+              <w:lastRenderedPageBreak/>
+              <w:t xml:space="preserve">Entry Condition: </w:t>
+            </w:r>
+            <w:r>
+              <w:rPr>
+                <w:rFonts w:eastAsia="Times New Roman" w:cs="Times New Roman"/>
+                <w:szCs w:val="24"/>
+                <w:lang w:val="en-GB" w:eastAsia="tr-TR"/>
+              </w:rPr>
+              <w:t>User forgot password.</w:t>
+            </w:r>
+          </w:p>
+        </w:tc>
+      </w:tr>
+      <w:tr>
+        <w:trPr>
+          <w:trHeight w:val="30"/>
+          <w:tblCellSpacing w:w="0" w:type="dxa"/>
+        </w:trPr>
+        <w:tc>
+          <w:tcPr>
+            <w:tcW w:w="9215" w:type="dxa"/>
+            <w:tcBorders>
+              <w:top w:val="outset" w:sz="6" w:space="0" w:color="00000A"/>
+              <w:left w:val="outset" w:sz="6" w:space="0" w:color="00000A"/>
+              <w:bottom w:val="outset" w:sz="6" w:space="0" w:color="00000A"/>
+              <w:right w:val="outset" w:sz="6" w:space="0" w:color="00000A"/>
+            </w:tcBorders>
+            <w:hideMark/>
+          </w:tcPr>
+          <w:p>
+            <w:pPr>
+              <w:spacing w:before="100" w:beforeAutospacing="1" w:after="115" w:line="30" w:lineRule="atLeast"/>
+              <w:ind w:firstLine="0"/>
+              <w:contextualSpacing w:val="0"/>
+              <w:jc w:val="left"/>
+              <w:rPr>
+                <w:rFonts w:eastAsia="Times New Roman" w:cs="Times New Roman"/>
+                <w:szCs w:val="24"/>
+                <w:lang w:val="tr-TR" w:eastAsia="tr-TR"/>
+              </w:rPr>
+            </w:pPr>
+            <w:r>
+              <w:rPr>
+                <w:rFonts w:eastAsia="Times New Roman" w:cs="Times New Roman"/>
+                <w:b/>
+                <w:bCs/>
+                <w:szCs w:val="24"/>
+                <w:lang w:val="en-GB" w:eastAsia="tr-TR"/>
+              </w:rPr>
+              <w:t xml:space="preserve">Exit Condition: </w:t>
+            </w:r>
+            <w:r>
+              <w:rPr>
+                <w:rFonts w:eastAsia="Times New Roman" w:cs="Times New Roman"/>
+                <w:szCs w:val="24"/>
+                <w:lang w:val="en-GB" w:eastAsia="tr-TR"/>
+              </w:rPr>
+              <w:t>User can not access e-mail.</w:t>
+            </w:r>
+          </w:p>
+        </w:tc>
+      </w:tr>
+    </w:tbl>
+    <w:p>
+      <w:pPr>
+        <w:ind w:firstLine="0"/>
+        <w:rPr>
+          <w:rFonts w:cs="Times New Roman"/>
+          <w:b/>
+          <w:szCs w:val="24"/>
+        </w:rPr>
+      </w:pPr>
+    </w:p>
+    <w:p>
+      <w:pPr>
+        <w:ind w:firstLine="0"/>
+        <w:rPr>
+          <w:rFonts w:cs="Times New Roman"/>
+          <w:b/>
+          <w:szCs w:val="24"/>
+        </w:rPr>
+      </w:pPr>
+    </w:p>
+    <w:p>
+      <w:pPr>
+        <w:ind w:firstLine="0"/>
+        <w:rPr>
+          <w:rFonts w:cs="Times New Roman"/>
+          <w:b/>
+          <w:szCs w:val="24"/>
+        </w:rPr>
+      </w:pPr>
+    </w:p>
+    <w:p>
+      <w:pPr>
+        <w:ind w:firstLine="0"/>
+        <w:rPr>
+          <w:rFonts w:cs="Times New Roman"/>
+          <w:b/>
+          <w:szCs w:val="24"/>
+        </w:rPr>
+      </w:pPr>
+    </w:p>
+    <w:p>
+      <w:pPr>
+        <w:ind w:firstLine="0"/>
+        <w:rPr>
+          <w:rFonts w:cs="Times New Roman"/>
+          <w:b/>
+          <w:szCs w:val="24"/>
+        </w:rPr>
+      </w:pPr>
+    </w:p>
+    <w:p>
+      <w:pPr>
+        <w:ind w:firstLine="0"/>
+        <w:rPr>
+          <w:rFonts w:cs="Times New Roman"/>
+          <w:b/>
+          <w:szCs w:val="24"/>
+        </w:rPr>
+      </w:pPr>
+    </w:p>
+    <w:p>
+      <w:pPr>
+        <w:ind w:firstLine="0"/>
+        <w:rPr>
+          <w:rFonts w:cs="Times New Roman"/>
+          <w:b/>
+          <w:szCs w:val="24"/>
+        </w:rPr>
+      </w:pPr>
+    </w:p>
+    <w:p>
+      <w:pPr>
+        <w:ind w:firstLine="0"/>
+        <w:rPr>
+          <w:rFonts w:cs="Times New Roman"/>
+          <w:b/>
+          <w:szCs w:val="24"/>
+        </w:rPr>
+      </w:pPr>
+    </w:p>
+    <w:p>
+      <w:pPr>
+        <w:ind w:firstLine="0"/>
+        <w:rPr>
+          <w:rFonts w:cs="Times New Roman"/>
+          <w:b/>
+          <w:szCs w:val="24"/>
+        </w:rPr>
+      </w:pPr>
+    </w:p>
+    <w:p>
+      <w:pPr>
+        <w:ind w:firstLine="0"/>
+        <w:rPr>
+          <w:rFonts w:cs="Times New Roman"/>
+          <w:b/>
+          <w:szCs w:val="24"/>
+        </w:rPr>
+      </w:pPr>
+    </w:p>
+    <w:p>
+      <w:pPr>
+        <w:ind w:firstLine="0"/>
+        <w:rPr>
+          <w:rFonts w:cs="Times New Roman"/>
+          <w:b/>
+          <w:szCs w:val="24"/>
+        </w:rPr>
+      </w:pPr>
+    </w:p>
+    <w:p>
+      <w:pPr>
+        <w:ind w:firstLine="0"/>
+        <w:rPr>
+          <w:rFonts w:cs="Times New Roman"/>
+          <w:b/>
+          <w:szCs w:val="24"/>
+        </w:rPr>
+      </w:pPr>
+    </w:p>
+    <w:p>
+      <w:pPr>
+        <w:ind w:firstLine="0"/>
+        <w:rPr>
+          <w:rFonts w:cs="Times New Roman"/>
+          <w:b/>
+          <w:szCs w:val="24"/>
+        </w:rPr>
+      </w:pPr>
+    </w:p>
+    <w:p>
+      <w:pPr>
+        <w:ind w:firstLine="0"/>
+        <w:rPr>
+          <w:rFonts w:cs="Times New Roman"/>
+          <w:b/>
+          <w:szCs w:val="24"/>
+        </w:rPr>
+      </w:pPr>
+    </w:p>
+    <w:p>
+      <w:pPr>
+        <w:ind w:firstLine="0"/>
+        <w:rPr>
+          <w:rFonts w:cs="Times New Roman"/>
+          <w:b/>
+          <w:szCs w:val="24"/>
+        </w:rPr>
+      </w:pPr>
+    </w:p>
+    <w:p>
+      <w:pPr>
+        <w:ind w:firstLine="0"/>
+        <w:rPr>
+          <w:rFonts w:cs="Times New Roman"/>
+          <w:b/>
+          <w:szCs w:val="24"/>
+        </w:rPr>
+      </w:pPr>
+      <w:r>
+        <w:rPr>
+          <w:rFonts w:cs="Times New Roman"/>
+          <w:b/>
+          <w:szCs w:val="24"/>
+        </w:rPr>
+        <w:t>Use case 30</w:t>
+      </w:r>
+    </w:p>
+    <w:tbl>
+      <w:tblPr>
+        <w:tblW w:w="9135" w:type="dxa"/>
+        <w:tblCellSpacing w:w="0" w:type="dxa"/>
+        <w:tblBorders>
+          <w:top w:val="outset" w:sz="6" w:space="0" w:color="00000A"/>
+          <w:left w:val="outset" w:sz="6" w:space="0" w:color="00000A"/>
+          <w:bottom w:val="outset" w:sz="6" w:space="0" w:color="00000A"/>
+          <w:right w:val="outset" w:sz="6" w:space="0" w:color="00000A"/>
+        </w:tblBorders>
+        <w:tblCellMar>
+          <w:top w:w="105" w:type="dxa"/>
+          <w:left w:w="105" w:type="dxa"/>
+          <w:bottom w:w="105" w:type="dxa"/>
+          <w:right w:w="105" w:type="dxa"/>
+        </w:tblCellMar>
+        <w:tblLook w:val="04A0" w:firstRow="1" w:lastRow="0" w:firstColumn="1" w:lastColumn="0" w:noHBand="0" w:noVBand="1"/>
+      </w:tblPr>
+      <w:tblGrid>
+        <w:gridCol w:w="9135"/>
+      </w:tblGrid>
+      <w:tr>
+        <w:trPr>
+          <w:trHeight w:val="270"/>
+          <w:tblCellSpacing w:w="0" w:type="dxa"/>
+        </w:trPr>
+        <w:tc>
+          <w:tcPr>
+            <w:tcW w:w="8895" w:type="dxa"/>
+            <w:tcBorders>
+              <w:top w:val="outset" w:sz="6" w:space="0" w:color="00000A"/>
+              <w:left w:val="outset" w:sz="6" w:space="0" w:color="00000A"/>
+              <w:bottom w:val="outset" w:sz="6" w:space="0" w:color="00000A"/>
+              <w:right w:val="outset" w:sz="6" w:space="0" w:color="00000A"/>
+            </w:tcBorders>
+            <w:hideMark/>
+          </w:tcPr>
+          <w:p>
+            <w:pPr>
+              <w:spacing w:before="100" w:beforeAutospacing="1" w:after="115" w:line="240" w:lineRule="auto"/>
+              <w:ind w:firstLine="0"/>
+              <w:contextualSpacing w:val="0"/>
+              <w:jc w:val="left"/>
+              <w:rPr>
+                <w:rFonts w:eastAsia="Times New Roman" w:cs="Times New Roman"/>
+                <w:szCs w:val="24"/>
+                <w:lang w:val="tr-TR" w:eastAsia="tr-TR"/>
+              </w:rPr>
+            </w:pPr>
+            <w:r>
+              <w:rPr>
+                <w:rFonts w:eastAsia="Times New Roman" w:cs="Times New Roman"/>
+                <w:b/>
+                <w:bCs/>
+                <w:szCs w:val="24"/>
+                <w:lang w:val="en-GB" w:eastAsia="tr-TR"/>
+              </w:rPr>
+              <w:t>Use case name:</w:t>
+            </w:r>
+            <w:r>
+              <w:rPr>
+                <w:rFonts w:eastAsia="Times New Roman" w:cs="Times New Roman"/>
+                <w:szCs w:val="24"/>
+                <w:lang w:val="en-GB" w:eastAsia="tr-TR"/>
+              </w:rPr>
+              <w:t xml:space="preserve"> Register</w:t>
+            </w:r>
+          </w:p>
+        </w:tc>
+      </w:tr>
+      <w:tr>
+        <w:trPr>
+          <w:tblCellSpacing w:w="0" w:type="dxa"/>
+        </w:trPr>
+        <w:tc>
+          <w:tcPr>
+            <w:tcW w:w="8895" w:type="dxa"/>
+            <w:tcBorders>
+              <w:top w:val="outset" w:sz="6" w:space="0" w:color="00000A"/>
+              <w:left w:val="outset" w:sz="6" w:space="0" w:color="00000A"/>
+              <w:bottom w:val="outset" w:sz="6" w:space="0" w:color="00000A"/>
+              <w:right w:val="outset" w:sz="6" w:space="0" w:color="00000A"/>
+            </w:tcBorders>
+            <w:hideMark/>
+          </w:tcPr>
+          <w:p>
+            <w:pPr>
+              <w:spacing w:before="100" w:beforeAutospacing="1" w:after="115" w:line="240" w:lineRule="auto"/>
+              <w:ind w:firstLine="0"/>
+              <w:contextualSpacing w:val="0"/>
+              <w:jc w:val="left"/>
+              <w:rPr>
+                <w:rFonts w:eastAsia="Times New Roman" w:cs="Times New Roman"/>
+                <w:szCs w:val="24"/>
+                <w:lang w:val="tr-TR" w:eastAsia="tr-TR"/>
+              </w:rPr>
+            </w:pPr>
+            <w:r>
+              <w:rPr>
+                <w:rFonts w:eastAsia="Times New Roman" w:cs="Times New Roman"/>
+                <w:b/>
+                <w:bCs/>
+                <w:szCs w:val="24"/>
+                <w:lang w:val="en-GB" w:eastAsia="tr-TR"/>
+              </w:rPr>
+              <w:t>Participant actors:</w:t>
+            </w:r>
+            <w:r>
+              <w:rPr>
+                <w:rFonts w:eastAsia="Times New Roman" w:cs="Times New Roman"/>
+                <w:szCs w:val="24"/>
+                <w:lang w:val="en-GB" w:eastAsia="tr-TR"/>
+              </w:rPr>
+              <w:t xml:space="preserve"> Patient</w:t>
+            </w:r>
+          </w:p>
+        </w:tc>
+      </w:tr>
+      <w:tr>
+        <w:trPr>
+          <w:tblCellSpacing w:w="0" w:type="dxa"/>
+        </w:trPr>
+        <w:tc>
+          <w:tcPr>
+            <w:tcW w:w="8895" w:type="dxa"/>
+            <w:tcBorders>
+              <w:top w:val="outset" w:sz="6" w:space="0" w:color="00000A"/>
+              <w:left w:val="outset" w:sz="6" w:space="0" w:color="00000A"/>
+              <w:bottom w:val="outset" w:sz="6" w:space="0" w:color="00000A"/>
+              <w:right w:val="outset" w:sz="6" w:space="0" w:color="00000A"/>
+            </w:tcBorders>
+            <w:hideMark/>
+          </w:tcPr>
+          <w:p>
+            <w:pPr>
+              <w:spacing w:before="100" w:beforeAutospacing="1" w:after="0" w:line="240" w:lineRule="auto"/>
+              <w:ind w:firstLine="0"/>
+              <w:contextualSpacing w:val="0"/>
+              <w:jc w:val="left"/>
+              <w:rPr>
+                <w:rFonts w:eastAsia="Times New Roman" w:cs="Times New Roman"/>
+                <w:szCs w:val="24"/>
+                <w:lang w:val="tr-TR" w:eastAsia="tr-TR"/>
+              </w:rPr>
+            </w:pPr>
+            <w:r>
+              <w:rPr>
+                <w:rFonts w:eastAsia="Times New Roman" w:cs="Times New Roman"/>
+                <w:b/>
+                <w:bCs/>
+                <w:szCs w:val="24"/>
+                <w:lang w:val="en-GB" w:eastAsia="tr-TR"/>
+              </w:rPr>
+              <w:t xml:space="preserve">Flow of events: </w:t>
+            </w:r>
+          </w:p>
+          <w:p>
+            <w:pPr>
+              <w:numPr>
+                <w:ilvl w:val="0"/>
+                <w:numId w:val="59"/>
+              </w:numPr>
+              <w:spacing w:before="115" w:after="115" w:line="240" w:lineRule="auto"/>
+              <w:contextualSpacing w:val="0"/>
+              <w:jc w:val="left"/>
+              <w:rPr>
+                <w:rFonts w:eastAsia="Times New Roman" w:cs="Times New Roman"/>
+                <w:szCs w:val="24"/>
+                <w:lang w:val="tr-TR" w:eastAsia="tr-TR"/>
+              </w:rPr>
+            </w:pPr>
+            <w:r>
+              <w:rPr>
+                <w:rFonts w:eastAsia="Times New Roman" w:cs="Times New Roman"/>
+                <w:szCs w:val="24"/>
+                <w:lang w:val="tr-TR" w:eastAsia="tr-TR"/>
+              </w:rPr>
+              <w:t>User starts browser and types URL of the HAS system</w:t>
+            </w:r>
+            <w:r>
+              <w:rPr>
+                <w:rFonts w:eastAsia="Times New Roman" w:cs="Times New Roman"/>
+                <w:szCs w:val="24"/>
+                <w:lang w:val="en-GB" w:eastAsia="tr-TR"/>
+              </w:rPr>
+              <w:t xml:space="preserve"> </w:t>
+            </w:r>
+          </w:p>
+          <w:p>
+            <w:pPr>
+              <w:numPr>
+                <w:ilvl w:val="0"/>
+                <w:numId w:val="59"/>
+              </w:numPr>
+              <w:spacing w:before="115" w:after="115" w:line="240" w:lineRule="auto"/>
+              <w:contextualSpacing w:val="0"/>
+              <w:jc w:val="left"/>
+              <w:rPr>
+                <w:rFonts w:eastAsia="Times New Roman" w:cs="Times New Roman"/>
+                <w:szCs w:val="24"/>
+                <w:lang w:val="tr-TR" w:eastAsia="tr-TR"/>
+              </w:rPr>
+            </w:pPr>
+            <w:r>
+              <w:rPr>
+                <w:rFonts w:eastAsia="Times New Roman" w:cs="Times New Roman"/>
+                <w:szCs w:val="24"/>
+                <w:lang w:val="en-GB" w:eastAsia="tr-TR"/>
+              </w:rPr>
+              <w:t>User click patients button.</w:t>
+            </w:r>
+          </w:p>
+          <w:p>
+            <w:pPr>
+              <w:numPr>
+                <w:ilvl w:val="0"/>
+                <w:numId w:val="59"/>
+              </w:numPr>
+              <w:spacing w:before="115" w:after="115" w:line="240" w:lineRule="auto"/>
+              <w:contextualSpacing w:val="0"/>
+              <w:jc w:val="left"/>
+              <w:rPr>
+                <w:rFonts w:eastAsia="Times New Roman" w:cs="Times New Roman"/>
+                <w:szCs w:val="24"/>
+                <w:lang w:val="tr-TR" w:eastAsia="tr-TR"/>
+              </w:rPr>
+            </w:pPr>
+            <w:r>
+              <w:rPr>
+                <w:rFonts w:eastAsia="Times New Roman" w:cs="Times New Roman"/>
+                <w:szCs w:val="24"/>
+                <w:lang w:val="en-GB" w:eastAsia="tr-TR"/>
+              </w:rPr>
+              <w:t>User click register button.</w:t>
+            </w:r>
+          </w:p>
+          <w:p>
+            <w:pPr>
+              <w:numPr>
+                <w:ilvl w:val="0"/>
+                <w:numId w:val="59"/>
+              </w:numPr>
+              <w:spacing w:before="115" w:after="115" w:line="240" w:lineRule="auto"/>
+              <w:contextualSpacing w:val="0"/>
+              <w:jc w:val="left"/>
+              <w:rPr>
+                <w:rFonts w:eastAsia="Times New Roman" w:cs="Times New Roman"/>
+                <w:szCs w:val="24"/>
+                <w:lang w:val="tr-TR" w:eastAsia="tr-TR"/>
+              </w:rPr>
+            </w:pPr>
+            <w:r>
+              <w:rPr>
+                <w:rFonts w:eastAsia="Times New Roman" w:cs="Times New Roman"/>
+                <w:szCs w:val="24"/>
+                <w:lang w:val="en-GB" w:eastAsia="tr-TR"/>
+              </w:rPr>
+              <w:t>User fill blank his/her Personal information.</w:t>
+            </w:r>
+          </w:p>
+          <w:p>
+            <w:pPr>
+              <w:numPr>
+                <w:ilvl w:val="0"/>
+                <w:numId w:val="59"/>
+              </w:numPr>
+              <w:spacing w:before="115" w:after="115" w:line="240" w:lineRule="auto"/>
+              <w:contextualSpacing w:val="0"/>
+              <w:jc w:val="left"/>
+              <w:rPr>
+                <w:rFonts w:eastAsia="Times New Roman" w:cs="Times New Roman"/>
+                <w:szCs w:val="24"/>
+                <w:lang w:val="tr-TR" w:eastAsia="tr-TR"/>
+              </w:rPr>
+            </w:pPr>
+            <w:r>
+              <w:rPr>
+                <w:rFonts w:eastAsia="Times New Roman" w:cs="Times New Roman"/>
+                <w:szCs w:val="24"/>
+                <w:lang w:val="en-GB" w:eastAsia="tr-TR"/>
+              </w:rPr>
+              <w:t>User create a new password on password field.</w:t>
+            </w:r>
+          </w:p>
+          <w:p>
+            <w:pPr>
+              <w:spacing w:before="115" w:after="115" w:line="240" w:lineRule="auto"/>
+              <w:ind w:left="1080" w:firstLine="0"/>
+              <w:contextualSpacing w:val="0"/>
+              <w:jc w:val="left"/>
+              <w:rPr>
+                <w:rFonts w:eastAsia="Times New Roman" w:cs="Times New Roman"/>
+                <w:szCs w:val="24"/>
+                <w:lang w:val="en-GB" w:eastAsia="tr-TR"/>
+              </w:rPr>
+            </w:pPr>
+          </w:p>
+        </w:tc>
+      </w:tr>
+      <w:tr>
+        <w:trPr>
+          <w:trHeight w:val="165"/>
+          <w:tblCellSpacing w:w="0" w:type="dxa"/>
+        </w:trPr>
+        <w:tc>
+          <w:tcPr>
+            <w:tcW w:w="8895" w:type="dxa"/>
+            <w:tcBorders>
+              <w:top w:val="outset" w:sz="6" w:space="0" w:color="00000A"/>
+              <w:left w:val="outset" w:sz="6" w:space="0" w:color="00000A"/>
+              <w:bottom w:val="outset" w:sz="6" w:space="0" w:color="00000A"/>
+              <w:right w:val="outset" w:sz="6" w:space="0" w:color="00000A"/>
+            </w:tcBorders>
+            <w:hideMark/>
+          </w:tcPr>
+          <w:p>
+            <w:pPr>
+              <w:spacing w:before="100" w:beforeAutospacing="1" w:after="115" w:line="165" w:lineRule="atLeast"/>
+              <w:ind w:firstLine="0"/>
+              <w:contextualSpacing w:val="0"/>
+              <w:jc w:val="left"/>
+              <w:rPr>
+                <w:rFonts w:eastAsia="Times New Roman" w:cs="Times New Roman"/>
+                <w:szCs w:val="24"/>
+                <w:lang w:val="tr-TR" w:eastAsia="tr-TR"/>
+              </w:rPr>
+            </w:pPr>
+            <w:r>
+              <w:rPr>
+                <w:rFonts w:eastAsia="Times New Roman" w:cs="Times New Roman"/>
+                <w:b/>
+                <w:bCs/>
+                <w:szCs w:val="24"/>
+                <w:lang w:val="en-GB" w:eastAsia="tr-TR"/>
+              </w:rPr>
+              <w:t>Entry Condition:</w:t>
+            </w:r>
+            <w:r>
+              <w:rPr>
+                <w:rFonts w:eastAsia="Times New Roman" w:cs="Times New Roman"/>
+                <w:szCs w:val="24"/>
+                <w:lang w:val="en-GB" w:eastAsia="tr-TR"/>
+              </w:rPr>
+              <w:t xml:space="preserve"> Users want to get an appointment and visits the Has Home Page and choose patients</w:t>
+            </w:r>
+          </w:p>
+        </w:tc>
+      </w:tr>
+      <w:tr>
+        <w:trPr>
+          <w:trHeight w:val="30"/>
+          <w:tblCellSpacing w:w="0" w:type="dxa"/>
+        </w:trPr>
+        <w:tc>
+          <w:tcPr>
+            <w:tcW w:w="8895" w:type="dxa"/>
+            <w:tcBorders>
+              <w:top w:val="outset" w:sz="6" w:space="0" w:color="00000A"/>
+              <w:left w:val="outset" w:sz="6" w:space="0" w:color="00000A"/>
+              <w:bottom w:val="outset" w:sz="6" w:space="0" w:color="00000A"/>
+              <w:right w:val="outset" w:sz="6" w:space="0" w:color="00000A"/>
+            </w:tcBorders>
+            <w:hideMark/>
+          </w:tcPr>
+          <w:p>
+            <w:pPr>
+              <w:spacing w:before="100" w:beforeAutospacing="1" w:after="115" w:line="30" w:lineRule="atLeast"/>
+              <w:ind w:firstLine="0"/>
+              <w:contextualSpacing w:val="0"/>
+              <w:jc w:val="left"/>
+              <w:rPr>
+                <w:rFonts w:eastAsia="Times New Roman" w:cs="Times New Roman"/>
+                <w:szCs w:val="24"/>
+                <w:lang w:val="tr-TR" w:eastAsia="tr-TR"/>
+              </w:rPr>
+            </w:pPr>
+            <w:r>
+              <w:rPr>
+                <w:rFonts w:eastAsia="Times New Roman" w:cs="Times New Roman"/>
+                <w:b/>
+                <w:bCs/>
+                <w:szCs w:val="24"/>
+                <w:lang w:val="en-GB" w:eastAsia="tr-TR"/>
+              </w:rPr>
+              <w:t>Exit Condition:</w:t>
+            </w:r>
+            <w:r>
+              <w:rPr>
+                <w:rFonts w:eastAsia="Times New Roman" w:cs="Times New Roman"/>
+                <w:szCs w:val="24"/>
+                <w:lang w:val="en-GB" w:eastAsia="tr-TR"/>
+              </w:rPr>
+              <w:t xml:space="preserve"> SSN number which entered user and SSN number which registered on database is not matching.</w:t>
+            </w:r>
+          </w:p>
+        </w:tc>
+      </w:tr>
+    </w:tbl>
+    <w:p>
+      <w:pPr>
+        <w:ind w:firstLine="0"/>
+      </w:pPr>
     </w:p>
     <w:p>
       <w:pPr>
@@ -26088,9 +27101,9 @@
         <w:contextualSpacing w:val="0"/>
         <w:jc w:val="left"/>
         <w:rPr>
-          <w:rFonts w:cs="Times New Roman"/>
-          <w:b/>
+          <w:rFonts w:eastAsia="Times New Roman" w:cs="Times New Roman"/>
           <w:szCs w:val="24"/>
+          <w:lang w:val="tr-TR" w:eastAsia="tr-TR"/>
         </w:rPr>
       </w:pPr>
     </w:p>
@@ -26101,32 +27114,6 @@
         <w:contextualSpacing w:val="0"/>
         <w:jc w:val="left"/>
         <w:rPr>
-          <w:rFonts w:cs="Times New Roman"/>
-          <w:b/>
-          <w:szCs w:val="24"/>
-        </w:rPr>
-      </w:pPr>
-    </w:p>
-    <w:p>
-      <w:pPr>
-        <w:spacing w:before="100" w:beforeAutospacing="1" w:after="0" w:line="240" w:lineRule="auto"/>
-        <w:ind w:firstLine="0"/>
-        <w:contextualSpacing w:val="0"/>
-        <w:jc w:val="left"/>
-        <w:rPr>
-          <w:rFonts w:eastAsia="Times New Roman" w:cs="Times New Roman"/>
-          <w:szCs w:val="24"/>
-          <w:lang w:val="tr-TR" w:eastAsia="tr-TR"/>
-        </w:rPr>
-      </w:pPr>
-    </w:p>
-    <w:p>
-      <w:pPr>
-        <w:spacing w:before="100" w:beforeAutospacing="1" w:after="0" w:line="240" w:lineRule="auto"/>
-        <w:ind w:firstLine="0"/>
-        <w:contextualSpacing w:val="0"/>
-        <w:jc w:val="left"/>
-        <w:rPr>
           <w:rFonts w:eastAsia="Times New Roman" w:cs="Times New Roman"/>
           <w:szCs w:val="24"/>
           <w:lang w:val="tr-TR" w:eastAsia="tr-TR"/>
@@ -26300,70 +27287,13 @@
           <w:lang w:val="tr-TR" w:eastAsia="tr-TR"/>
         </w:rPr>
       </w:pPr>
-    </w:p>
-    <w:p>
-      <w:pPr>
-        <w:spacing w:before="100" w:beforeAutospacing="1" w:after="0" w:line="240" w:lineRule="auto"/>
-        <w:ind w:firstLine="0"/>
-        <w:contextualSpacing w:val="0"/>
-        <w:jc w:val="center"/>
+      <w:r>
         <w:rPr>
           <w:rFonts w:eastAsia="Times New Roman" w:cs="Times New Roman"/>
           <w:b/>
           <w:szCs w:val="24"/>
           <w:lang w:val="tr-TR" w:eastAsia="tr-TR"/>
         </w:rPr>
-      </w:pPr>
-    </w:p>
-    <w:p>
-      <w:pPr>
-        <w:spacing w:before="100" w:beforeAutospacing="1" w:after="0" w:line="240" w:lineRule="auto"/>
-        <w:ind w:firstLine="0"/>
-        <w:contextualSpacing w:val="0"/>
-        <w:jc w:val="center"/>
-        <w:rPr>
-          <w:rFonts w:eastAsia="Times New Roman" w:cs="Times New Roman"/>
-          <w:b/>
-          <w:szCs w:val="24"/>
-          <w:lang w:val="tr-TR" w:eastAsia="tr-TR"/>
-        </w:rPr>
-      </w:pPr>
-    </w:p>
-    <w:p>
-      <w:pPr>
-        <w:spacing w:before="100" w:beforeAutospacing="1" w:after="0" w:line="240" w:lineRule="auto"/>
-        <w:ind w:firstLine="0"/>
-        <w:contextualSpacing w:val="0"/>
-        <w:jc w:val="center"/>
-        <w:rPr>
-          <w:rFonts w:eastAsia="Times New Roman" w:cs="Times New Roman"/>
-          <w:b/>
-          <w:szCs w:val="24"/>
-          <w:lang w:val="tr-TR" w:eastAsia="tr-TR"/>
-        </w:rPr>
-      </w:pPr>
-    </w:p>
-    <w:p>
-      <w:pPr>
-        <w:spacing w:before="100" w:beforeAutospacing="1" w:after="0" w:line="240" w:lineRule="auto"/>
-        <w:ind w:firstLine="0"/>
-        <w:contextualSpacing w:val="0"/>
-        <w:jc w:val="center"/>
-        <w:rPr>
-          <w:rFonts w:eastAsia="Times New Roman" w:cs="Times New Roman"/>
-          <w:b/>
-          <w:szCs w:val="24"/>
-          <w:lang w:val="tr-TR" w:eastAsia="tr-TR"/>
-        </w:rPr>
-      </w:pPr>
-      <w:r>
-        <w:rPr>
-          <w:rFonts w:eastAsia="Times New Roman" w:cs="Times New Roman"/>
-          <w:b/>
-          <w:szCs w:val="24"/>
-          <w:lang w:val="tr-TR" w:eastAsia="tr-TR"/>
-        </w:rPr>
-        <w:lastRenderedPageBreak/>
         <w:t>Diagram</w:t>
       </w:r>
     </w:p>
@@ -26377,10 +27307,10 @@
           <w:lang w:val="tr-TR" w:eastAsia="tr-TR"/>
         </w:rPr>
         <w:drawing>
-          <wp:inline distT="0" distB="0" distL="0" distR="0" wp14:anchorId="3183986E" wp14:editId="207B942C">
-            <wp:extent cx="5753100" cy="2762250"/>
-            <wp:effectExtent l="0" t="0" r="0" b="0"/>
-            <wp:docPr id="2" name="Resim 2" descr="C:\Users\Bilal\Desktop\usecasefull.png"/>
+          <wp:inline distT="0" distB="0" distL="0" distR="0">
+            <wp:extent cx="5760720" cy="3212432"/>
+            <wp:effectExtent l="0" t="0" r="0" b="7620"/>
+            <wp:docPr id="21" name="Resim 21"/>
             <wp:cNvGraphicFramePr>
               <a:graphicFrameLocks xmlns:a="http://schemas.openxmlformats.org/drawingml/2006/main" noChangeAspect="1"/>
             </wp:cNvGraphicFramePr>
@@ -26388,10 +27318,8 @@
               <a:graphicData uri="http://schemas.openxmlformats.org/drawingml/2006/picture">
                 <pic:pic xmlns:pic="http://schemas.openxmlformats.org/drawingml/2006/picture">
                   <pic:nvPicPr>
-                    <pic:cNvPr id="0" name="Picture 4" descr="C:\Users\Bilal\Desktop\usecasefull.png"/>
-                    <pic:cNvPicPr>
-                      <a:picLocks noChangeAspect="1" noChangeArrowheads="1"/>
-                    </pic:cNvPicPr>
+                    <pic:cNvPr id="21" name="fullusecase.png"/>
+                    <pic:cNvPicPr/>
                   </pic:nvPicPr>
                   <pic:blipFill>
                     <a:blip r:embed="rId16">
@@ -26401,23 +27329,18 @@
                         </a:ext>
                       </a:extLst>
                     </a:blip>
-                    <a:srcRect/>
                     <a:stretch>
                       <a:fillRect/>
                     </a:stretch>
                   </pic:blipFill>
-                  <pic:spPr bwMode="auto">
+                  <pic:spPr>
                     <a:xfrm>
                       <a:off x="0" y="0"/>
-                      <a:ext cx="5753100" cy="2762250"/>
+                      <a:ext cx="5763667" cy="3214075"/>
                     </a:xfrm>
                     <a:prstGeom prst="rect">
                       <a:avLst/>
                     </a:prstGeom>
-                    <a:noFill/>
-                    <a:ln>
-                      <a:noFill/>
-                    </a:ln>
                   </pic:spPr>
                 </pic:pic>
               </a:graphicData>
@@ -26431,81 +27354,6 @@
     <w:p/>
     <w:p/>
     <w:p/>
-    <w:p>
-      <w:pPr>
-        <w:ind w:firstLine="0"/>
-      </w:pPr>
-    </w:p>
-    <w:p>
-      <w:pPr>
-        <w:ind w:firstLine="0"/>
-      </w:pPr>
-    </w:p>
-    <w:p>
-      <w:pPr>
-        <w:ind w:firstLine="0"/>
-      </w:pPr>
-    </w:p>
-    <w:p>
-      <w:pPr>
-        <w:ind w:firstLine="0"/>
-      </w:pPr>
-    </w:p>
-    <w:p>
-      <w:pPr>
-        <w:ind w:firstLine="0"/>
-      </w:pPr>
-    </w:p>
-    <w:p>
-      <w:pPr>
-        <w:ind w:firstLine="0"/>
-      </w:pPr>
-    </w:p>
-    <w:p>
-      <w:pPr>
-        <w:ind w:firstLine="0"/>
-      </w:pPr>
-    </w:p>
-    <w:p>
-      <w:pPr>
-        <w:ind w:firstLine="0"/>
-      </w:pPr>
-    </w:p>
-    <w:p>
-      <w:pPr>
-        <w:ind w:firstLine="0"/>
-      </w:pPr>
-    </w:p>
-    <w:p>
-      <w:pPr>
-        <w:ind w:firstLine="0"/>
-      </w:pPr>
-    </w:p>
-    <w:p>
-      <w:pPr>
-        <w:ind w:firstLine="0"/>
-      </w:pPr>
-    </w:p>
-    <w:p>
-      <w:pPr>
-        <w:ind w:firstLine="0"/>
-      </w:pPr>
-    </w:p>
-    <w:p>
-      <w:pPr>
-        <w:ind w:firstLine="0"/>
-      </w:pPr>
-    </w:p>
-    <w:p>
-      <w:pPr>
-        <w:ind w:firstLine="0"/>
-      </w:pPr>
-    </w:p>
-    <w:p>
-      <w:pPr>
-        <w:ind w:firstLine="0"/>
-      </w:pPr>
-    </w:p>
     <w:p>
       <w:pPr>
         <w:ind w:firstLine="0"/>
@@ -26639,35 +27487,970 @@
     </w:p>
     <w:p/>
     <w:p/>
+    <w:p>
+      <w:pPr>
+        <w:ind w:firstLine="0"/>
+      </w:pPr>
+      <w:bookmarkStart w:id="14" w:name="_GoBack"/>
+      <w:bookmarkEnd w:id="14"/>
+    </w:p>
+    <w:p/>
+    <w:p>
+      <w:pPr>
+        <w:pStyle w:val="Balk3"/>
+        <w:rPr>
+          <w:b/>
+          <w:i w:val="0"/>
+        </w:rPr>
+      </w:pPr>
+      <w:r>
+        <w:rPr>
+          <w:b/>
+          <w:i w:val="0"/>
+        </w:rPr>
+        <w:t xml:space="preserve">                                          </w:t>
+      </w:r>
+      <w:r>
+        <w:rPr>
+          <w:b/>
+          <w:i w:val="0"/>
+        </w:rPr>
+        <w:t>Dynamic model</w:t>
+      </w:r>
+      <w:bookmarkEnd w:id="13"/>
+    </w:p>
+    <w:p>
+      <w:pPr>
+        <w:rPr>
+          <w:b/>
+          <w:i/>
+        </w:rPr>
+      </w:pPr>
+      <w:r>
+        <w:rPr>
+          <w:b/>
+          <w:i/>
+        </w:rPr>
+        <w:t>Sequence Diagram</w:t>
+      </w:r>
+    </w:p>
+    <w:p/>
+    <w:p>
+      <w:r>
+        <w:t>BooksAppointment</w:t>
+      </w:r>
+    </w:p>
+    <w:p/>
+    <w:p>
+      <w:pPr>
+        <w:ind w:firstLine="0"/>
+      </w:pPr>
+      <w:r>
+        <w:rPr>
+          <w:noProof/>
+          <w:lang w:val="tr-TR" w:eastAsia="tr-TR"/>
+        </w:rPr>
+        <w:drawing>
+          <wp:inline distT="0" distB="0" distL="0" distR="0">
+            <wp:extent cx="5760720" cy="2568575"/>
+            <wp:effectExtent l="0" t="0" r="0" b="3175"/>
+            <wp:docPr id="9" name="Resim 9"/>
+            <wp:cNvGraphicFramePr>
+              <a:graphicFrameLocks xmlns:a="http://schemas.openxmlformats.org/drawingml/2006/main" noChangeAspect="1"/>
+            </wp:cNvGraphicFramePr>
+            <a:graphic xmlns:a="http://schemas.openxmlformats.org/drawingml/2006/main">
+              <a:graphicData uri="http://schemas.openxmlformats.org/drawingml/2006/picture">
+                <pic:pic xmlns:pic="http://schemas.openxmlformats.org/drawingml/2006/picture">
+                  <pic:nvPicPr>
+                    <pic:cNvPr id="9" name="books.png"/>
+                    <pic:cNvPicPr/>
+                  </pic:nvPicPr>
+                  <pic:blipFill>
+                    <a:blip r:embed="rId18">
+                      <a:extLst>
+                        <a:ext uri="{28A0092B-C50C-407E-A947-70E740481C1C}">
+                          <a14:useLocalDpi xmlns:a14="http://schemas.microsoft.com/office/drawing/2010/main" val="0"/>
+                        </a:ext>
+                      </a:extLst>
+                    </a:blip>
+                    <a:stretch>
+                      <a:fillRect/>
+                    </a:stretch>
+                  </pic:blipFill>
+                  <pic:spPr>
+                    <a:xfrm>
+                      <a:off x="0" y="0"/>
+                      <a:ext cx="5760720" cy="2568575"/>
+                    </a:xfrm>
+                    <a:prstGeom prst="rect">
+                      <a:avLst/>
+                    </a:prstGeom>
+                  </pic:spPr>
+                </pic:pic>
+              </a:graphicData>
+            </a:graphic>
+          </wp:inline>
+        </w:drawing>
+      </w:r>
+    </w:p>
+    <w:p/>
+    <w:p>
+      <w:pPr>
+        <w:ind w:firstLine="0"/>
+      </w:pPr>
+      <w:r>
+        <w:t xml:space="preserve">  CancelAppointment</w:t>
+      </w:r>
+    </w:p>
+    <w:p>
+      <w:pPr>
+        <w:ind w:firstLine="0"/>
+      </w:pPr>
+    </w:p>
+    <w:p>
+      <w:pPr>
+        <w:ind w:firstLine="0"/>
+      </w:pPr>
+      <w:r>
+        <w:rPr>
+          <w:noProof/>
+          <w:lang w:val="tr-TR" w:eastAsia="tr-TR"/>
+        </w:rPr>
+        <w:drawing>
+          <wp:inline distT="0" distB="0" distL="0" distR="0">
+            <wp:extent cx="5760720" cy="2553335"/>
+            <wp:effectExtent l="0" t="0" r="0" b="0"/>
+            <wp:docPr id="10" name="Resim 10"/>
+            <wp:cNvGraphicFramePr>
+              <a:graphicFrameLocks xmlns:a="http://schemas.openxmlformats.org/drawingml/2006/main" noChangeAspect="1"/>
+            </wp:cNvGraphicFramePr>
+            <a:graphic xmlns:a="http://schemas.openxmlformats.org/drawingml/2006/main">
+              <a:graphicData uri="http://schemas.openxmlformats.org/drawingml/2006/picture">
+                <pic:pic xmlns:pic="http://schemas.openxmlformats.org/drawingml/2006/picture">
+                  <pic:nvPicPr>
+                    <pic:cNvPr id="10" name="cancel.png"/>
+                    <pic:cNvPicPr/>
+                  </pic:nvPicPr>
+                  <pic:blipFill>
+                    <a:blip r:embed="rId19">
+                      <a:extLst>
+                        <a:ext uri="{28A0092B-C50C-407E-A947-70E740481C1C}">
+                          <a14:useLocalDpi xmlns:a14="http://schemas.microsoft.com/office/drawing/2010/main" val="0"/>
+                        </a:ext>
+                      </a:extLst>
+                    </a:blip>
+                    <a:stretch>
+                      <a:fillRect/>
+                    </a:stretch>
+                  </pic:blipFill>
+                  <pic:spPr>
+                    <a:xfrm>
+                      <a:off x="0" y="0"/>
+                      <a:ext cx="5760720" cy="2553335"/>
+                    </a:xfrm>
+                    <a:prstGeom prst="rect">
+                      <a:avLst/>
+                    </a:prstGeom>
+                  </pic:spPr>
+                </pic:pic>
+              </a:graphicData>
+            </a:graphic>
+          </wp:inline>
+        </w:drawing>
+      </w:r>
+    </w:p>
+    <w:p>
+      <w:pPr>
+        <w:ind w:firstLine="0"/>
+      </w:pPr>
+      <w:r>
+        <w:t xml:space="preserve">   </w:t>
+      </w:r>
+    </w:p>
+    <w:p>
+      <w:pPr>
+        <w:ind w:firstLine="0"/>
+      </w:pPr>
+      <w:r>
+        <w:t xml:space="preserve">  </w:t>
+      </w:r>
+    </w:p>
+    <w:p>
+      <w:pPr>
+        <w:ind w:firstLine="0"/>
+      </w:pPr>
+    </w:p>
+    <w:p>
+      <w:pPr>
+        <w:ind w:firstLine="0"/>
+      </w:pPr>
+    </w:p>
+    <w:p>
+      <w:pPr>
+        <w:ind w:firstLine="0"/>
+      </w:pPr>
+    </w:p>
+    <w:p>
+      <w:pPr>
+        <w:ind w:firstLine="0"/>
+      </w:pPr>
+    </w:p>
+    <w:p>
+      <w:pPr>
+        <w:ind w:firstLine="0"/>
+      </w:pPr>
+    </w:p>
+    <w:p>
+      <w:pPr>
+        <w:ind w:firstLine="0"/>
+      </w:pPr>
+    </w:p>
+    <w:p>
+      <w:pPr>
+        <w:ind w:firstLine="0"/>
+      </w:pPr>
+    </w:p>
+    <w:p>
+      <w:pPr>
+        <w:ind w:firstLine="0"/>
+      </w:pPr>
+    </w:p>
+    <w:p>
+      <w:pPr>
+        <w:ind w:firstLine="0"/>
+      </w:pPr>
+    </w:p>
+    <w:p>
+      <w:pPr>
+        <w:ind w:firstLine="0"/>
+      </w:pPr>
+    </w:p>
+    <w:p>
+      <w:pPr>
+        <w:ind w:firstLine="0"/>
+      </w:pPr>
+      <w:r>
+        <w:t>EditAppointment</w:t>
+      </w:r>
+    </w:p>
+    <w:p>
+      <w:pPr>
+        <w:ind w:firstLine="0"/>
+      </w:pPr>
+    </w:p>
+    <w:p>
+      <w:pPr>
+        <w:ind w:firstLine="0"/>
+      </w:pPr>
+      <w:r>
+        <w:rPr>
+          <w:noProof/>
+          <w:lang w:val="tr-TR" w:eastAsia="tr-TR"/>
+        </w:rPr>
+        <w:drawing>
+          <wp:inline distT="0" distB="0" distL="0" distR="0">
+            <wp:extent cx="5760720" cy="3109595"/>
+            <wp:effectExtent l="0" t="0" r="0" b="0"/>
+            <wp:docPr id="11" name="Resim 11"/>
+            <wp:cNvGraphicFramePr>
+              <a:graphicFrameLocks xmlns:a="http://schemas.openxmlformats.org/drawingml/2006/main" noChangeAspect="1"/>
+            </wp:cNvGraphicFramePr>
+            <a:graphic xmlns:a="http://schemas.openxmlformats.org/drawingml/2006/main">
+              <a:graphicData uri="http://schemas.openxmlformats.org/drawingml/2006/picture">
+                <pic:pic xmlns:pic="http://schemas.openxmlformats.org/drawingml/2006/picture">
+                  <pic:nvPicPr>
+                    <pic:cNvPr id="11" name="edit.png"/>
+                    <pic:cNvPicPr/>
+                  </pic:nvPicPr>
+                  <pic:blipFill>
+                    <a:blip r:embed="rId20">
+                      <a:extLst>
+                        <a:ext uri="{28A0092B-C50C-407E-A947-70E740481C1C}">
+                          <a14:useLocalDpi xmlns:a14="http://schemas.microsoft.com/office/drawing/2010/main" val="0"/>
+                        </a:ext>
+                      </a:extLst>
+                    </a:blip>
+                    <a:stretch>
+                      <a:fillRect/>
+                    </a:stretch>
+                  </pic:blipFill>
+                  <pic:spPr>
+                    <a:xfrm>
+                      <a:off x="0" y="0"/>
+                      <a:ext cx="5760720" cy="3109595"/>
+                    </a:xfrm>
+                    <a:prstGeom prst="rect">
+                      <a:avLst/>
+                    </a:prstGeom>
+                  </pic:spPr>
+                </pic:pic>
+              </a:graphicData>
+            </a:graphic>
+          </wp:inline>
+        </w:drawing>
+      </w:r>
+    </w:p>
+    <w:p>
+      <w:pPr>
+        <w:ind w:firstLine="0"/>
+      </w:pPr>
+      <w:r>
+        <w:t xml:space="preserve">   </w:t>
+      </w:r>
+    </w:p>
+    <w:p>
+      <w:pPr>
+        <w:ind w:firstLine="0"/>
+      </w:pPr>
+      <w:r>
+        <w:t xml:space="preserve">  ListAppointment</w:t>
+      </w:r>
+    </w:p>
+    <w:p/>
+    <w:p>
+      <w:r>
+        <w:rPr>
+          <w:noProof/>
+          <w:lang w:val="tr-TR" w:eastAsia="tr-TR"/>
+        </w:rPr>
+        <w:drawing>
+          <wp:inline distT="0" distB="0" distL="0" distR="0">
+            <wp:extent cx="5760720" cy="3122295"/>
+            <wp:effectExtent l="0" t="0" r="0" b="1905"/>
+            <wp:docPr id="12" name="Resim 12"/>
+            <wp:cNvGraphicFramePr>
+              <a:graphicFrameLocks xmlns:a="http://schemas.openxmlformats.org/drawingml/2006/main" noChangeAspect="1"/>
+            </wp:cNvGraphicFramePr>
+            <a:graphic xmlns:a="http://schemas.openxmlformats.org/drawingml/2006/main">
+              <a:graphicData uri="http://schemas.openxmlformats.org/drawingml/2006/picture">
+                <pic:pic xmlns:pic="http://schemas.openxmlformats.org/drawingml/2006/picture">
+                  <pic:nvPicPr>
+                    <pic:cNvPr id="12" name="list1.png"/>
+                    <pic:cNvPicPr/>
+                  </pic:nvPicPr>
+                  <pic:blipFill>
+                    <a:blip r:embed="rId21">
+                      <a:extLst>
+                        <a:ext uri="{28A0092B-C50C-407E-A947-70E740481C1C}">
+                          <a14:useLocalDpi xmlns:a14="http://schemas.microsoft.com/office/drawing/2010/main" val="0"/>
+                        </a:ext>
+                      </a:extLst>
+                    </a:blip>
+                    <a:stretch>
+                      <a:fillRect/>
+                    </a:stretch>
+                  </pic:blipFill>
+                  <pic:spPr>
+                    <a:xfrm>
+                      <a:off x="0" y="0"/>
+                      <a:ext cx="5760720" cy="3122295"/>
+                    </a:xfrm>
+                    <a:prstGeom prst="rect">
+                      <a:avLst/>
+                    </a:prstGeom>
+                  </pic:spPr>
+                </pic:pic>
+              </a:graphicData>
+            </a:graphic>
+          </wp:inline>
+        </w:drawing>
+      </w:r>
+    </w:p>
     <w:p/>
     <w:p/>
     <w:p/>
     <w:p/>
-    <w:p>
-      <w:pPr>
-        <w:pStyle w:val="Balk3"/>
-        <w:rPr>
-          <w:b/>
-          <w:i w:val="0"/>
-        </w:rPr>
-      </w:pPr>
-      <w:r>
-        <w:rPr>
-          <w:b/>
-          <w:i w:val="0"/>
-        </w:rPr>
-        <w:lastRenderedPageBreak/>
-        <w:t xml:space="preserve">                                          </w:t>
-      </w:r>
-      <w:r>
-        <w:rPr>
-          <w:b/>
-          <w:i w:val="0"/>
-        </w:rPr>
-        <w:t>Dynamic model</w:t>
-      </w:r>
-      <w:bookmarkEnd w:id="13"/>
-    </w:p>
+    <w:p/>
+    <w:p/>
+    <w:p>
+      <w:pPr>
+        <w:ind w:firstLine="0"/>
+      </w:pPr>
+      <w:r>
+        <w:t xml:space="preserve">  </w:t>
+      </w:r>
+      <w:r>
+        <w:t>PersonnelSet</w:t>
+      </w:r>
+      <w:r>
+        <w:t>Appointment</w:t>
+      </w:r>
+    </w:p>
+    <w:p>
+      <w:pPr>
+        <w:ind w:firstLine="0"/>
+      </w:pPr>
+      <w:r>
+        <w:rPr>
+          <w:noProof/>
+          <w:lang w:val="tr-TR" w:eastAsia="tr-TR"/>
+        </w:rPr>
+        <w:drawing>
+          <wp:inline distT="0" distB="0" distL="0" distR="0">
+            <wp:extent cx="5760720" cy="3064510"/>
+            <wp:effectExtent l="0" t="0" r="0" b="2540"/>
+            <wp:docPr id="13" name="Resim 13"/>
+            <wp:cNvGraphicFramePr>
+              <a:graphicFrameLocks xmlns:a="http://schemas.openxmlformats.org/drawingml/2006/main" noChangeAspect="1"/>
+            </wp:cNvGraphicFramePr>
+            <a:graphic xmlns:a="http://schemas.openxmlformats.org/drawingml/2006/main">
+              <a:graphicData uri="http://schemas.openxmlformats.org/drawingml/2006/picture">
+                <pic:pic xmlns:pic="http://schemas.openxmlformats.org/drawingml/2006/picture">
+                  <pic:nvPicPr>
+                    <pic:cNvPr id="13" name="setapp.png"/>
+                    <pic:cNvPicPr/>
+                  </pic:nvPicPr>
+                  <pic:blipFill>
+                    <a:blip r:embed="rId22">
+                      <a:extLst>
+                        <a:ext uri="{28A0092B-C50C-407E-A947-70E740481C1C}">
+                          <a14:useLocalDpi xmlns:a14="http://schemas.microsoft.com/office/drawing/2010/main" val="0"/>
+                        </a:ext>
+                      </a:extLst>
+                    </a:blip>
+                    <a:stretch>
+                      <a:fillRect/>
+                    </a:stretch>
+                  </pic:blipFill>
+                  <pic:spPr>
+                    <a:xfrm>
+                      <a:off x="0" y="0"/>
+                      <a:ext cx="5760720" cy="3064510"/>
+                    </a:xfrm>
+                    <a:prstGeom prst="rect">
+                      <a:avLst/>
+                    </a:prstGeom>
+                  </pic:spPr>
+                </pic:pic>
+              </a:graphicData>
+            </a:graphic>
+          </wp:inline>
+        </w:drawing>
+      </w:r>
+    </w:p>
+    <w:p/>
+    <w:p>
+      <w:pPr>
+        <w:ind w:firstLine="0"/>
+      </w:pPr>
+      <w:r>
+        <w:t xml:space="preserve"> </w:t>
+      </w:r>
+      <w:r>
+        <w:t>LoginAdmin</w:t>
+      </w:r>
+    </w:p>
+    <w:p>
+      <w:pPr>
+        <w:ind w:firstLine="0"/>
+      </w:pPr>
+      <w:r>
+        <w:rPr>
+          <w:noProof/>
+          <w:lang w:val="tr-TR" w:eastAsia="tr-TR"/>
+        </w:rPr>
+        <w:drawing>
+          <wp:inline distT="0" distB="0" distL="0" distR="0">
+            <wp:extent cx="5760720" cy="2840990"/>
+            <wp:effectExtent l="0" t="0" r="0" b="0"/>
+            <wp:docPr id="14" name="Resim 14"/>
+            <wp:cNvGraphicFramePr>
+              <a:graphicFrameLocks xmlns:a="http://schemas.openxmlformats.org/drawingml/2006/main" noChangeAspect="1"/>
+            </wp:cNvGraphicFramePr>
+            <a:graphic xmlns:a="http://schemas.openxmlformats.org/drawingml/2006/main">
+              <a:graphicData uri="http://schemas.openxmlformats.org/drawingml/2006/picture">
+                <pic:pic xmlns:pic="http://schemas.openxmlformats.org/drawingml/2006/picture">
+                  <pic:nvPicPr>
+                    <pic:cNvPr id="14" name="LoginSequence.png"/>
+                    <pic:cNvPicPr/>
+                  </pic:nvPicPr>
+                  <pic:blipFill>
+                    <a:blip r:embed="rId23">
+                      <a:extLst>
+                        <a:ext uri="{28A0092B-C50C-407E-A947-70E740481C1C}">
+                          <a14:useLocalDpi xmlns:a14="http://schemas.microsoft.com/office/drawing/2010/main" val="0"/>
+                        </a:ext>
+                      </a:extLst>
+                    </a:blip>
+                    <a:stretch>
+                      <a:fillRect/>
+                    </a:stretch>
+                  </pic:blipFill>
+                  <pic:spPr>
+                    <a:xfrm>
+                      <a:off x="0" y="0"/>
+                      <a:ext cx="5760720" cy="2840990"/>
+                    </a:xfrm>
+                    <a:prstGeom prst="rect">
+                      <a:avLst/>
+                    </a:prstGeom>
+                  </pic:spPr>
+                </pic:pic>
+              </a:graphicData>
+            </a:graphic>
+          </wp:inline>
+        </w:drawing>
+      </w:r>
+    </w:p>
+    <w:p/>
+    <w:p>
+      <w:pPr>
+        <w:ind w:firstLine="0"/>
+      </w:pPr>
+    </w:p>
+    <w:p>
+      <w:pPr>
+        <w:ind w:firstLine="0"/>
+      </w:pPr>
+    </w:p>
+    <w:p>
+      <w:pPr>
+        <w:ind w:firstLine="0"/>
+      </w:pPr>
+    </w:p>
+    <w:p>
+      <w:pPr>
+        <w:ind w:firstLine="0"/>
+      </w:pPr>
+    </w:p>
+    <w:p>
+      <w:pPr>
+        <w:ind w:firstLine="0"/>
+      </w:pPr>
+    </w:p>
+    <w:p>
+      <w:pPr>
+        <w:ind w:firstLine="0"/>
+      </w:pPr>
+    </w:p>
+    <w:p>
+      <w:pPr>
+        <w:ind w:firstLine="0"/>
+      </w:pPr>
+    </w:p>
+    <w:p>
+      <w:pPr>
+        <w:ind w:firstLine="0"/>
+      </w:pPr>
+    </w:p>
+    <w:p>
+      <w:pPr>
+        <w:ind w:firstLine="0"/>
+      </w:pPr>
+    </w:p>
+    <w:p>
+      <w:pPr>
+        <w:ind w:firstLine="0"/>
+      </w:pPr>
+    </w:p>
+    <w:p>
+      <w:pPr>
+        <w:ind w:firstLine="0"/>
+      </w:pPr>
+    </w:p>
+    <w:p>
+      <w:pPr>
+        <w:ind w:firstLine="0"/>
+      </w:pPr>
+      <w:r>
+        <w:t>Add new Hospital</w:t>
+      </w:r>
+    </w:p>
+    <w:p>
+      <w:pPr>
+        <w:ind w:firstLine="0"/>
+      </w:pPr>
+      <w:r>
+        <w:rPr>
+          <w:noProof/>
+          <w:lang w:val="tr-TR" w:eastAsia="tr-TR"/>
+        </w:rPr>
+        <w:drawing>
+          <wp:inline distT="0" distB="0" distL="0" distR="0">
+            <wp:extent cx="5760720" cy="3691890"/>
+            <wp:effectExtent l="0" t="0" r="0" b="3810"/>
+            <wp:docPr id="15" name="Resim 15"/>
+            <wp:cNvGraphicFramePr>
+              <a:graphicFrameLocks xmlns:a="http://schemas.openxmlformats.org/drawingml/2006/main" noChangeAspect="1"/>
+            </wp:cNvGraphicFramePr>
+            <a:graphic xmlns:a="http://schemas.openxmlformats.org/drawingml/2006/main">
+              <a:graphicData uri="http://schemas.openxmlformats.org/drawingml/2006/picture">
+                <pic:pic xmlns:pic="http://schemas.openxmlformats.org/drawingml/2006/picture">
+                  <pic:nvPicPr>
+                    <pic:cNvPr id="15" name="seq2.png"/>
+                    <pic:cNvPicPr/>
+                  </pic:nvPicPr>
+                  <pic:blipFill>
+                    <a:blip r:embed="rId24">
+                      <a:extLst>
+                        <a:ext uri="{28A0092B-C50C-407E-A947-70E740481C1C}">
+                          <a14:useLocalDpi xmlns:a14="http://schemas.microsoft.com/office/drawing/2010/main" val="0"/>
+                        </a:ext>
+                      </a:extLst>
+                    </a:blip>
+                    <a:stretch>
+                      <a:fillRect/>
+                    </a:stretch>
+                  </pic:blipFill>
+                  <pic:spPr>
+                    <a:xfrm>
+                      <a:off x="0" y="0"/>
+                      <a:ext cx="5760720" cy="3691890"/>
+                    </a:xfrm>
+                    <a:prstGeom prst="rect">
+                      <a:avLst/>
+                    </a:prstGeom>
+                  </pic:spPr>
+                </pic:pic>
+              </a:graphicData>
+            </a:graphic>
+          </wp:inline>
+        </w:drawing>
+      </w:r>
+    </w:p>
+    <w:p>
+      <w:pPr>
+        <w:ind w:firstLine="0"/>
+      </w:pPr>
+    </w:p>
+    <w:p>
+      <w:pPr>
+        <w:ind w:firstLine="0"/>
+      </w:pPr>
+      <w:r>
+        <w:t>List and edit hospital</w:t>
+      </w:r>
+    </w:p>
+    <w:p>
+      <w:pPr>
+        <w:ind w:firstLine="0"/>
+      </w:pPr>
+      <w:r>
+        <w:rPr>
+          <w:noProof/>
+          <w:lang w:val="tr-TR" w:eastAsia="tr-TR"/>
+        </w:rPr>
+        <w:drawing>
+          <wp:inline distT="0" distB="0" distL="0" distR="0">
+            <wp:extent cx="5760720" cy="2725420"/>
+            <wp:effectExtent l="0" t="0" r="0" b="0"/>
+            <wp:docPr id="16" name="Resim 16"/>
+            <wp:cNvGraphicFramePr>
+              <a:graphicFrameLocks xmlns:a="http://schemas.openxmlformats.org/drawingml/2006/main" noChangeAspect="1"/>
+            </wp:cNvGraphicFramePr>
+            <a:graphic xmlns:a="http://schemas.openxmlformats.org/drawingml/2006/main">
+              <a:graphicData uri="http://schemas.openxmlformats.org/drawingml/2006/picture">
+                <pic:pic xmlns:pic="http://schemas.openxmlformats.org/drawingml/2006/picture">
+                  <pic:nvPicPr>
+                    <pic:cNvPr id="16" name="seq3.png"/>
+                    <pic:cNvPicPr/>
+                  </pic:nvPicPr>
+                  <pic:blipFill>
+                    <a:blip r:embed="rId25">
+                      <a:extLst>
+                        <a:ext uri="{28A0092B-C50C-407E-A947-70E740481C1C}">
+                          <a14:useLocalDpi xmlns:a14="http://schemas.microsoft.com/office/drawing/2010/main" val="0"/>
+                        </a:ext>
+                      </a:extLst>
+                    </a:blip>
+                    <a:stretch>
+                      <a:fillRect/>
+                    </a:stretch>
+                  </pic:blipFill>
+                  <pic:spPr>
+                    <a:xfrm>
+                      <a:off x="0" y="0"/>
+                      <a:ext cx="5760720" cy="2725420"/>
+                    </a:xfrm>
+                    <a:prstGeom prst="rect">
+                      <a:avLst/>
+                    </a:prstGeom>
+                  </pic:spPr>
+                </pic:pic>
+              </a:graphicData>
+            </a:graphic>
+          </wp:inline>
+        </w:drawing>
+      </w:r>
+    </w:p>
+    <w:p>
+      <w:pPr>
+        <w:ind w:firstLine="0"/>
+      </w:pPr>
+    </w:p>
+    <w:p/>
+    <w:p/>
+    <w:p>
+      <w:pPr>
+        <w:ind w:firstLine="0"/>
+      </w:pPr>
+    </w:p>
+    <w:p>
+      <w:pPr>
+        <w:ind w:firstLine="0"/>
+      </w:pPr>
+    </w:p>
+    <w:p>
+      <w:pPr>
+        <w:ind w:firstLine="0"/>
+      </w:pPr>
+    </w:p>
+    <w:p>
+      <w:pPr>
+        <w:ind w:firstLine="0"/>
+      </w:pPr>
+    </w:p>
+    <w:p>
+      <w:pPr>
+        <w:ind w:firstLine="0"/>
+      </w:pPr>
+    </w:p>
+    <w:p>
+      <w:pPr>
+        <w:ind w:firstLine="0"/>
+      </w:pPr>
+    </w:p>
+    <w:p>
+      <w:pPr>
+        <w:ind w:firstLine="0"/>
+      </w:pPr>
+    </w:p>
+    <w:p>
+      <w:pPr>
+        <w:ind w:firstLine="0"/>
+      </w:pPr>
+    </w:p>
+    <w:p>
+      <w:pPr>
+        <w:ind w:firstLine="0"/>
+      </w:pPr>
+      <w:r>
+        <w:t>List and edit personnel</w:t>
+      </w:r>
+    </w:p>
+    <w:p>
+      <w:pPr>
+        <w:ind w:firstLine="0"/>
+      </w:pPr>
+      <w:r>
+        <w:rPr>
+          <w:noProof/>
+          <w:lang w:val="tr-TR" w:eastAsia="tr-TR"/>
+        </w:rPr>
+        <w:drawing>
+          <wp:inline distT="0" distB="0" distL="0" distR="0">
+            <wp:extent cx="5760720" cy="3398520"/>
+            <wp:effectExtent l="0" t="0" r="0" b="0"/>
+            <wp:docPr id="17" name="Resim 17"/>
+            <wp:cNvGraphicFramePr>
+              <a:graphicFrameLocks xmlns:a="http://schemas.openxmlformats.org/drawingml/2006/main" noChangeAspect="1"/>
+            </wp:cNvGraphicFramePr>
+            <a:graphic xmlns:a="http://schemas.openxmlformats.org/drawingml/2006/main">
+              <a:graphicData uri="http://schemas.openxmlformats.org/drawingml/2006/picture">
+                <pic:pic xmlns:pic="http://schemas.openxmlformats.org/drawingml/2006/picture">
+                  <pic:nvPicPr>
+                    <pic:cNvPr id="17" name="seq4.png"/>
+                    <pic:cNvPicPr/>
+                  </pic:nvPicPr>
+                  <pic:blipFill>
+                    <a:blip r:embed="rId26">
+                      <a:extLst>
+                        <a:ext uri="{28A0092B-C50C-407E-A947-70E740481C1C}">
+                          <a14:useLocalDpi xmlns:a14="http://schemas.microsoft.com/office/drawing/2010/main" val="0"/>
+                        </a:ext>
+                      </a:extLst>
+                    </a:blip>
+                    <a:stretch>
+                      <a:fillRect/>
+                    </a:stretch>
+                  </pic:blipFill>
+                  <pic:spPr>
+                    <a:xfrm>
+                      <a:off x="0" y="0"/>
+                      <a:ext cx="5760720" cy="3398520"/>
+                    </a:xfrm>
+                    <a:prstGeom prst="rect">
+                      <a:avLst/>
+                    </a:prstGeom>
+                  </pic:spPr>
+                </pic:pic>
+              </a:graphicData>
+            </a:graphic>
+          </wp:inline>
+        </w:drawing>
+      </w:r>
+    </w:p>
+    <w:p/>
+    <w:p>
+      <w:pPr>
+        <w:ind w:firstLine="0"/>
+        <w:rPr>
+          <w:noProof/>
+          <w:lang w:val="tr-TR" w:eastAsia="tr-TR"/>
+        </w:rPr>
+      </w:pPr>
+      <w:r>
+        <w:t>LoginPersonnel</w:t>
+      </w:r>
+    </w:p>
+    <w:p>
+      <w:pPr>
+        <w:ind w:firstLine="0"/>
+      </w:pPr>
+      <w:r>
+        <w:rPr>
+          <w:noProof/>
+          <w:lang w:val="tr-TR" w:eastAsia="tr-TR"/>
+        </w:rPr>
+        <w:drawing>
+          <wp:inline distT="0" distB="0" distL="0" distR="0">
+            <wp:extent cx="5760720" cy="3201035"/>
+            <wp:effectExtent l="0" t="0" r="0" b="0"/>
+            <wp:docPr id="19" name="Resim 19"/>
+            <wp:cNvGraphicFramePr>
+              <a:graphicFrameLocks xmlns:a="http://schemas.openxmlformats.org/drawingml/2006/main" noChangeAspect="1"/>
+            </wp:cNvGraphicFramePr>
+            <a:graphic xmlns:a="http://schemas.openxmlformats.org/drawingml/2006/main">
+              <a:graphicData uri="http://schemas.openxmlformats.org/drawingml/2006/picture">
+                <pic:pic xmlns:pic="http://schemas.openxmlformats.org/drawingml/2006/picture">
+                  <pic:nvPicPr>
+                    <pic:cNvPr id="19" name="persnllgn.png"/>
+                    <pic:cNvPicPr/>
+                  </pic:nvPicPr>
+                  <pic:blipFill>
+                    <a:blip r:embed="rId27">
+                      <a:extLst>
+                        <a:ext uri="{28A0092B-C50C-407E-A947-70E740481C1C}">
+                          <a14:useLocalDpi xmlns:a14="http://schemas.microsoft.com/office/drawing/2010/main" val="0"/>
+                        </a:ext>
+                      </a:extLst>
+                    </a:blip>
+                    <a:stretch>
+                      <a:fillRect/>
+                    </a:stretch>
+                  </pic:blipFill>
+                  <pic:spPr>
+                    <a:xfrm>
+                      <a:off x="0" y="0"/>
+                      <a:ext cx="5760720" cy="3201035"/>
+                    </a:xfrm>
+                    <a:prstGeom prst="rect">
+                      <a:avLst/>
+                    </a:prstGeom>
+                  </pic:spPr>
+                </pic:pic>
+              </a:graphicData>
+            </a:graphic>
+          </wp:inline>
+        </w:drawing>
+      </w:r>
+    </w:p>
+    <w:p/>
+    <w:p/>
+    <w:p/>
+    <w:p/>
+    <w:p/>
+    <w:p/>
+    <w:p/>
+    <w:p/>
+    <w:p>
+      <w:pPr>
+        <w:ind w:firstLine="0"/>
+      </w:pPr>
+    </w:p>
+    <w:p>
+      <w:r>
+        <w:t>Mark Appointment</w:t>
+      </w:r>
+    </w:p>
+    <w:p>
+      <w:r>
+        <w:rPr>
+          <w:noProof/>
+          <w:lang w:val="tr-TR" w:eastAsia="tr-TR"/>
+        </w:rPr>
+        <w:drawing>
+          <wp:inline distT="0" distB="0" distL="0" distR="0">
+            <wp:extent cx="5759450" cy="3111500"/>
+            <wp:effectExtent l="0" t="0" r="0" b="0"/>
+            <wp:docPr id="20" name="Resim 20"/>
+            <wp:cNvGraphicFramePr>
+              <a:graphicFrameLocks xmlns:a="http://schemas.openxmlformats.org/drawingml/2006/main" noChangeAspect="1"/>
+            </wp:cNvGraphicFramePr>
+            <a:graphic xmlns:a="http://schemas.openxmlformats.org/drawingml/2006/main">
+              <a:graphicData uri="http://schemas.openxmlformats.org/drawingml/2006/picture">
+                <pic:pic xmlns:pic="http://schemas.openxmlformats.org/drawingml/2006/picture">
+                  <pic:nvPicPr>
+                    <pic:cNvPr id="0" name="Picture 4"/>
+                    <pic:cNvPicPr>
+                      <a:picLocks noChangeAspect="1" noChangeArrowheads="1"/>
+                    </pic:cNvPicPr>
+                  </pic:nvPicPr>
+                  <pic:blipFill>
+                    <a:blip r:embed="rId28">
+                      <a:extLst>
+                        <a:ext uri="{28A0092B-C50C-407E-A947-70E740481C1C}">
+                          <a14:useLocalDpi xmlns:a14="http://schemas.microsoft.com/office/drawing/2010/main" val="0"/>
+                        </a:ext>
+                      </a:extLst>
+                    </a:blip>
+                    <a:srcRect/>
+                    <a:stretch>
+                      <a:fillRect/>
+                    </a:stretch>
+                  </pic:blipFill>
+                  <pic:spPr bwMode="auto">
+                    <a:xfrm>
+                      <a:off x="0" y="0"/>
+                      <a:ext cx="5759450" cy="3111500"/>
+                    </a:xfrm>
+                    <a:prstGeom prst="rect">
+                      <a:avLst/>
+                    </a:prstGeom>
+                    <a:noFill/>
+                    <a:ln>
+                      <a:noFill/>
+                    </a:ln>
+                  </pic:spPr>
+                </pic:pic>
+              </a:graphicData>
+            </a:graphic>
+          </wp:inline>
+        </w:drawing>
+      </w:r>
+    </w:p>
+    <w:p/>
+    <w:p/>
+    <w:p/>
+    <w:p/>
+    <w:p/>
+    <w:p/>
+    <w:p/>
+    <w:p/>
+    <w:p/>
+    <w:p/>
+    <w:p/>
+    <w:p/>
+    <w:p/>
+    <w:p/>
+    <w:p/>
+    <w:p/>
+    <w:p/>
+    <w:p/>
+    <w:p/>
+    <w:p/>
+    <w:p/>
+    <w:p/>
+    <w:p/>
+    <w:p/>
+    <w:p/>
+    <w:p/>
+    <w:p>
+      <w:pPr>
+        <w:ind w:firstLine="0"/>
+      </w:pPr>
+    </w:p>
+    <w:p/>
     <w:p>
       <w:pPr>
         <w:rPr>
@@ -26736,7 +28519,7 @@
                     <pic:cNvPicPr/>
                   </pic:nvPicPr>
                   <pic:blipFill>
-                    <a:blip r:embed="rId18">
+                    <a:blip r:embed="rId29">
                       <a:extLst>
                         <a:ext uri="{28A0092B-C50C-407E-A947-70E740481C1C}">
                           <a14:useLocalDpi xmlns:a14="http://schemas.microsoft.com/office/drawing/2010/main" val="0"/>
@@ -26908,6 +28691,14 @@
     </w:p>
     <w:p>
       <w:pPr>
+        <w:jc w:val="center"/>
+        <w:rPr>
+          <w:i/>
+        </w:rPr>
+      </w:pPr>
+    </w:p>
+    <w:p>
+      <w:pPr>
         <w:tabs>
           <w:tab w:val="left" w:pos="506"/>
         </w:tabs>
@@ -26981,7 +28772,7 @@
                     <pic:cNvPicPr/>
                   </pic:nvPicPr>
                   <pic:blipFill>
-                    <a:blip r:embed="rId19">
+                    <a:blip r:embed="rId30">
                       <a:extLst>
                         <a:ext uri="{28A0092B-C50C-407E-A947-70E740481C1C}">
                           <a14:useLocalDpi xmlns:a14="http://schemas.microsoft.com/office/drawing/2010/main" val="0"/>
@@ -27007,8 +28798,6 @@
           </wp:inline>
         </w:drawing>
       </w:r>
-      <w:bookmarkStart w:id="14" w:name="_GoBack"/>
-      <w:bookmarkEnd w:id="14"/>
     </w:p>
     <w:p>
       <w:pPr>
@@ -27409,7 +29198,7 @@
                     </pic:cNvPicPr>
                   </pic:nvPicPr>
                   <pic:blipFill>
-                    <a:blip r:embed="rId20">
+                    <a:blip r:embed="rId31">
                       <a:extLst>
                         <a:ext uri="{28A0092B-C50C-407E-A947-70E740481C1C}">
                           <a14:useLocalDpi xmlns:a14="http://schemas.microsoft.com/office/drawing/2010/main" val="0"/>
@@ -27467,6 +29256,7 @@
           <w:noProof/>
           <w:lang w:val="tr-TR" w:eastAsia="tr-TR"/>
         </w:rPr>
+        <w:lastRenderedPageBreak/>
         <w:drawing>
           <wp:inline distT="0" distB="0" distL="0" distR="0">
             <wp:extent cx="6124755" cy="2061713"/>
@@ -27485,7 +29275,7 @@
                     </pic:cNvPicPr>
                   </pic:nvPicPr>
                   <pic:blipFill>
-                    <a:blip r:embed="rId21">
+                    <a:blip r:embed="rId32">
                       <a:extLst>
                         <a:ext uri="{28A0092B-C50C-407E-A947-70E740481C1C}">
                           <a14:useLocalDpi xmlns:a14="http://schemas.microsoft.com/office/drawing/2010/main" val="0"/>
@@ -27528,7 +29318,6 @@
         <w:rPr>
           <w:i/>
         </w:rPr>
-        <w:lastRenderedPageBreak/>
         <w:t>Visitor UI</w:t>
       </w:r>
     </w:p>
@@ -27562,7 +29351,7 @@
                     </pic:cNvPicPr>
                   </pic:nvPicPr>
                   <pic:blipFill>
-                    <a:blip r:embed="rId22">
+                    <a:blip r:embed="rId33">
                       <a:extLst>
                         <a:ext uri="{28A0092B-C50C-407E-A947-70E740481C1C}">
                           <a14:useLocalDpi xmlns:a14="http://schemas.microsoft.com/office/drawing/2010/main" val="0"/>
@@ -27700,7 +29489,7 @@
           <w:u w:val="single"/>
         </w:rPr>
       </w:pPr>
-      <w:hyperlink r:id="rId23" w:history="1">
+      <w:hyperlink r:id="rId34" w:history="1">
         <w:r>
           <w:rPr>
             <w:rStyle w:val="Kpr"/>
@@ -27739,7 +29528,7 @@
           <w:lang w:val="en"/>
         </w:rPr>
       </w:pPr>
-      <w:hyperlink r:id="rId24" w:history="1">
+      <w:hyperlink r:id="rId35" w:history="1">
         <w:r>
           <w:rPr>
             <w:rStyle w:val="Kpr"/>
@@ -27825,8 +29614,8 @@
       </w:pPr>
     </w:p>
     <w:sectPr>
-      <w:footerReference w:type="default" r:id="rId25"/>
-      <w:footerReference w:type="first" r:id="rId26"/>
+      <w:footerReference w:type="default" r:id="rId36"/>
+      <w:footerReference w:type="first" r:id="rId37"/>
       <w:pgSz w:w="11906" w:h="16838"/>
       <w:pgMar w:top="1135" w:right="1417" w:bottom="1417" w:left="1417" w:header="708" w:footer="708" w:gutter="0"/>
       <w:pgNumType w:start="1"/>
@@ -27925,7 +29714,7 @@
       <w:rPr>
         <w:noProof/>
       </w:rPr>
-      <w:t>41</w:t>
+      <w:t>39</w:t>
     </w:r>
     <w:r>
       <w:rPr>
@@ -28008,7 +29797,7 @@
         <v:path o:extrusionok="f" gradientshapeok="t" o:connecttype="rect"/>
         <o:lock v:ext="edit" aspectratio="t"/>
       </v:shapetype>
-      <v:shape id="_x0000_i1052" type="#_x0000_t75" style="width:11.35pt;height:11.35pt" o:bullet="t">
+      <v:shape id="_x0000_i1079" type="#_x0000_t75" style="width:11.35pt;height:11.35pt" o:bullet="t">
         <v:imagedata r:id="rId1" o:title="mso876D"/>
       </v:shape>
     </w:pict>
@@ -28652,6 +30441,119 @@
     </w:lvl>
   </w:abstractNum>
   <w:abstractNum w:abstractNumId="6">
+    <w:nsid w:val="1B327A57"/>
+    <w:multiLevelType w:val="multilevel"/>
+    <w:tmpl w:val="F0209024"/>
+    <w:lvl w:ilvl="0">
+      <w:start w:val="1"/>
+      <w:numFmt w:val="decimal"/>
+      <w:lvlText w:val="%1."/>
+      <w:lvlJc w:val="left"/>
+      <w:pPr>
+        <w:tabs>
+          <w:tab w:val="num" w:pos="720"/>
+        </w:tabs>
+        <w:ind w:left="720" w:hanging="360"/>
+      </w:pPr>
+    </w:lvl>
+    <w:lvl w:ilvl="1" w:tentative="1">
+      <w:start w:val="1"/>
+      <w:numFmt w:val="decimal"/>
+      <w:lvlText w:val="%2."/>
+      <w:lvlJc w:val="left"/>
+      <w:pPr>
+        <w:tabs>
+          <w:tab w:val="num" w:pos="1440"/>
+        </w:tabs>
+        <w:ind w:left="1440" w:hanging="360"/>
+      </w:pPr>
+    </w:lvl>
+    <w:lvl w:ilvl="2" w:tentative="1">
+      <w:start w:val="1"/>
+      <w:numFmt w:val="decimal"/>
+      <w:lvlText w:val="%3."/>
+      <w:lvlJc w:val="left"/>
+      <w:pPr>
+        <w:tabs>
+          <w:tab w:val="num" w:pos="2160"/>
+        </w:tabs>
+        <w:ind w:left="2160" w:hanging="360"/>
+      </w:pPr>
+    </w:lvl>
+    <w:lvl w:ilvl="3" w:tentative="1">
+      <w:start w:val="1"/>
+      <w:numFmt w:val="decimal"/>
+      <w:lvlText w:val="%4."/>
+      <w:lvlJc w:val="left"/>
+      <w:pPr>
+        <w:tabs>
+          <w:tab w:val="num" w:pos="2880"/>
+        </w:tabs>
+        <w:ind w:left="2880" w:hanging="360"/>
+      </w:pPr>
+    </w:lvl>
+    <w:lvl w:ilvl="4" w:tentative="1">
+      <w:start w:val="1"/>
+      <w:numFmt w:val="decimal"/>
+      <w:lvlText w:val="%5."/>
+      <w:lvlJc w:val="left"/>
+      <w:pPr>
+        <w:tabs>
+          <w:tab w:val="num" w:pos="3600"/>
+        </w:tabs>
+        <w:ind w:left="3600" w:hanging="360"/>
+      </w:pPr>
+    </w:lvl>
+    <w:lvl w:ilvl="5" w:tentative="1">
+      <w:start w:val="1"/>
+      <w:numFmt w:val="decimal"/>
+      <w:lvlText w:val="%6."/>
+      <w:lvlJc w:val="left"/>
+      <w:pPr>
+        <w:tabs>
+          <w:tab w:val="num" w:pos="4320"/>
+        </w:tabs>
+        <w:ind w:left="4320" w:hanging="360"/>
+      </w:pPr>
+    </w:lvl>
+    <w:lvl w:ilvl="6" w:tentative="1">
+      <w:start w:val="1"/>
+      <w:numFmt w:val="decimal"/>
+      <w:lvlText w:val="%7."/>
+      <w:lvlJc w:val="left"/>
+      <w:pPr>
+        <w:tabs>
+          <w:tab w:val="num" w:pos="5040"/>
+        </w:tabs>
+        <w:ind w:left="5040" w:hanging="360"/>
+      </w:pPr>
+    </w:lvl>
+    <w:lvl w:ilvl="7" w:tentative="1">
+      <w:start w:val="1"/>
+      <w:numFmt w:val="decimal"/>
+      <w:lvlText w:val="%8."/>
+      <w:lvlJc w:val="left"/>
+      <w:pPr>
+        <w:tabs>
+          <w:tab w:val="num" w:pos="5760"/>
+        </w:tabs>
+        <w:ind w:left="5760" w:hanging="360"/>
+      </w:pPr>
+    </w:lvl>
+    <w:lvl w:ilvl="8" w:tentative="1">
+      <w:start w:val="1"/>
+      <w:numFmt w:val="decimal"/>
+      <w:lvlText w:val="%9."/>
+      <w:lvlJc w:val="left"/>
+      <w:pPr>
+        <w:tabs>
+          <w:tab w:val="num" w:pos="6480"/>
+        </w:tabs>
+        <w:ind w:left="6480" w:hanging="360"/>
+      </w:pPr>
+    </w:lvl>
+  </w:abstractNum>
+  <w:abstractNum w:abstractNumId="7">
     <w:nsid w:val="1E2D5947"/>
     <w:multiLevelType w:val="multilevel"/>
     <w:tmpl w:val="734CCF68"/>
@@ -28741,7 +30643,7 @@
       </w:pPr>
     </w:lvl>
   </w:abstractNum>
-  <w:abstractNum w:abstractNumId="7">
+  <w:abstractNum w:abstractNumId="8">
     <w:nsid w:val="222D5747"/>
     <w:multiLevelType w:val="hybridMultilevel"/>
     <w:tmpl w:val="E9284E16"/>
@@ -28827,7 +30729,7 @@
       </w:pPr>
     </w:lvl>
   </w:abstractNum>
-  <w:abstractNum w:abstractNumId="8">
+  <w:abstractNum w:abstractNumId="9">
     <w:nsid w:val="24B16282"/>
     <w:multiLevelType w:val="hybridMultilevel"/>
     <w:tmpl w:val="CDEC8B28"/>
@@ -28913,7 +30815,7 @@
       </w:pPr>
     </w:lvl>
   </w:abstractNum>
-  <w:abstractNum w:abstractNumId="9">
+  <w:abstractNum w:abstractNumId="10">
     <w:nsid w:val="28533F54"/>
     <w:multiLevelType w:val="hybridMultilevel"/>
     <w:tmpl w:val="94E0E924"/>
@@ -28999,7 +30901,7 @@
       </w:pPr>
     </w:lvl>
   </w:abstractNum>
-  <w:abstractNum w:abstractNumId="10">
+  <w:abstractNum w:abstractNumId="11">
     <w:nsid w:val="28B0321A"/>
     <w:multiLevelType w:val="hybridMultilevel"/>
     <w:tmpl w:val="A008E4B2"/>
@@ -29112,7 +31014,7 @@
       </w:rPr>
     </w:lvl>
   </w:abstractNum>
-  <w:abstractNum w:abstractNumId="11">
+  <w:abstractNum w:abstractNumId="12">
     <w:nsid w:val="2A63432D"/>
     <w:multiLevelType w:val="hybridMultilevel"/>
     <w:tmpl w:val="A2807D4A"/>
@@ -29225,7 +31127,7 @@
       </w:rPr>
     </w:lvl>
   </w:abstractNum>
-  <w:abstractNum w:abstractNumId="12">
+  <w:abstractNum w:abstractNumId="13">
     <w:nsid w:val="2F1E4420"/>
     <w:multiLevelType w:val="hybridMultilevel"/>
     <w:tmpl w:val="7CBA8F24"/>
@@ -29338,7 +31240,7 @@
       </w:rPr>
     </w:lvl>
   </w:abstractNum>
-  <w:abstractNum w:abstractNumId="13">
+  <w:abstractNum w:abstractNumId="14">
     <w:nsid w:val="30724CEA"/>
     <w:multiLevelType w:val="hybridMultilevel"/>
     <w:tmpl w:val="8FA425A6"/>
@@ -29452,7 +31354,7 @@
       </w:rPr>
     </w:lvl>
   </w:abstractNum>
-  <w:abstractNum w:abstractNumId="14">
+  <w:abstractNum w:abstractNumId="15">
     <w:nsid w:val="339C3076"/>
     <w:multiLevelType w:val="hybridMultilevel"/>
     <w:tmpl w:val="2ECE24A4"/>
@@ -29565,7 +31467,7 @@
       </w:rPr>
     </w:lvl>
   </w:abstractNum>
-  <w:abstractNum w:abstractNumId="15">
+  <w:abstractNum w:abstractNumId="16">
     <w:nsid w:val="354A1D87"/>
     <w:multiLevelType w:val="multilevel"/>
     <w:tmpl w:val="E0722AEA"/>
@@ -29678,7 +31580,7 @@
       </w:pPr>
     </w:lvl>
   </w:abstractNum>
-  <w:abstractNum w:abstractNumId="16">
+  <w:abstractNum w:abstractNumId="17">
     <w:nsid w:val="37FC0AAE"/>
     <w:multiLevelType w:val="hybridMultilevel"/>
     <w:tmpl w:val="BCE8A3D4"/>
@@ -29764,7 +31666,7 @@
       </w:pPr>
     </w:lvl>
   </w:abstractNum>
-  <w:abstractNum w:abstractNumId="17">
+  <w:abstractNum w:abstractNumId="18">
     <w:nsid w:val="38E84DC7"/>
     <w:multiLevelType w:val="multilevel"/>
     <w:tmpl w:val="26E47CC2"/>
@@ -29854,7 +31756,7 @@
       </w:pPr>
     </w:lvl>
   </w:abstractNum>
-  <w:abstractNum w:abstractNumId="18">
+  <w:abstractNum w:abstractNumId="19">
     <w:nsid w:val="3CE85FF0"/>
     <w:multiLevelType w:val="multilevel"/>
     <w:tmpl w:val="F0209024"/>
@@ -29967,7 +31869,7 @@
       </w:pPr>
     </w:lvl>
   </w:abstractNum>
-  <w:abstractNum w:abstractNumId="19">
+  <w:abstractNum w:abstractNumId="20">
     <w:nsid w:val="41576CB3"/>
     <w:multiLevelType w:val="hybridMultilevel"/>
     <w:tmpl w:val="C5F26F90"/>
@@ -30053,7 +31955,7 @@
       </w:pPr>
     </w:lvl>
   </w:abstractNum>
-  <w:abstractNum w:abstractNumId="20">
+  <w:abstractNum w:abstractNumId="21">
     <w:nsid w:val="41B86361"/>
     <w:multiLevelType w:val="multilevel"/>
     <w:tmpl w:val="7EB8CE56"/>
@@ -30143,7 +32045,7 @@
       </w:pPr>
     </w:lvl>
   </w:abstractNum>
-  <w:abstractNum w:abstractNumId="21">
+  <w:abstractNum w:abstractNumId="22">
     <w:nsid w:val="42502914"/>
     <w:multiLevelType w:val="multilevel"/>
     <w:tmpl w:val="E0722AEA"/>
@@ -30256,7 +32158,7 @@
       </w:pPr>
     </w:lvl>
   </w:abstractNum>
-  <w:abstractNum w:abstractNumId="22">
+  <w:abstractNum w:abstractNumId="23">
     <w:nsid w:val="44E26374"/>
     <w:multiLevelType w:val="multilevel"/>
     <w:tmpl w:val="9564C3D2"/>
@@ -30372,7 +32274,7 @@
       </w:pPr>
     </w:lvl>
   </w:abstractNum>
-  <w:abstractNum w:abstractNumId="23">
+  <w:abstractNum w:abstractNumId="24">
     <w:nsid w:val="460A4126"/>
     <w:multiLevelType w:val="hybridMultilevel"/>
     <w:tmpl w:val="2ED4E4F4"/>
@@ -30485,7 +32387,7 @@
       </w:rPr>
     </w:lvl>
   </w:abstractNum>
-  <w:abstractNum w:abstractNumId="24">
+  <w:abstractNum w:abstractNumId="25">
     <w:nsid w:val="467E1F88"/>
     <w:multiLevelType w:val="multilevel"/>
     <w:tmpl w:val="8FB21E80"/>
@@ -30601,7 +32503,7 @@
       </w:pPr>
     </w:lvl>
   </w:abstractNum>
-  <w:abstractNum w:abstractNumId="25">
+  <w:abstractNum w:abstractNumId="26">
     <w:nsid w:val="46DA5700"/>
     <w:multiLevelType w:val="hybridMultilevel"/>
     <w:tmpl w:val="D3002942"/>
@@ -30714,7 +32616,7 @@
       </w:rPr>
     </w:lvl>
   </w:abstractNum>
-  <w:abstractNum w:abstractNumId="26">
+  <w:abstractNum w:abstractNumId="27">
     <w:nsid w:val="474440E9"/>
     <w:multiLevelType w:val="multilevel"/>
     <w:tmpl w:val="F6B8875E"/>
@@ -30804,7 +32706,7 @@
       </w:pPr>
     </w:lvl>
   </w:abstractNum>
-  <w:abstractNum w:abstractNumId="27">
+  <w:abstractNum w:abstractNumId="28">
     <w:nsid w:val="4A0559F4"/>
     <w:multiLevelType w:val="hybridMultilevel"/>
     <w:tmpl w:val="504E0F78"/>
@@ -30890,7 +32792,7 @@
       </w:pPr>
     </w:lvl>
   </w:abstractNum>
-  <w:abstractNum w:abstractNumId="28">
+  <w:abstractNum w:abstractNumId="29">
     <w:nsid w:val="4C9E16E6"/>
     <w:multiLevelType w:val="hybridMultilevel"/>
     <w:tmpl w:val="474C96B0"/>
@@ -30976,7 +32878,7 @@
       </w:pPr>
     </w:lvl>
   </w:abstractNum>
-  <w:abstractNum w:abstractNumId="29">
+  <w:abstractNum w:abstractNumId="30">
     <w:nsid w:val="4CD00B52"/>
     <w:multiLevelType w:val="multilevel"/>
     <w:tmpl w:val="F0209024"/>
@@ -31089,7 +32991,7 @@
       </w:pPr>
     </w:lvl>
   </w:abstractNum>
-  <w:abstractNum w:abstractNumId="30">
+  <w:abstractNum w:abstractNumId="31">
     <w:nsid w:val="4DA62EFA"/>
     <w:multiLevelType w:val="multilevel"/>
     <w:tmpl w:val="E0722AEA"/>
@@ -31202,7 +33104,7 @@
       </w:pPr>
     </w:lvl>
   </w:abstractNum>
-  <w:abstractNum w:abstractNumId="31">
+  <w:abstractNum w:abstractNumId="32">
     <w:nsid w:val="509229DA"/>
     <w:multiLevelType w:val="hybridMultilevel"/>
     <w:tmpl w:val="B1DA8A4C"/>
@@ -31315,7 +33217,7 @@
       </w:rPr>
     </w:lvl>
   </w:abstractNum>
-  <w:abstractNum w:abstractNumId="32">
+  <w:abstractNum w:abstractNumId="33">
     <w:nsid w:val="516B2DDC"/>
     <w:multiLevelType w:val="multilevel"/>
     <w:tmpl w:val="E0722AEA"/>
@@ -31428,7 +33330,7 @@
       </w:pPr>
     </w:lvl>
   </w:abstractNum>
-  <w:abstractNum w:abstractNumId="33">
+  <w:abstractNum w:abstractNumId="34">
     <w:nsid w:val="543F2ECE"/>
     <w:multiLevelType w:val="hybridMultilevel"/>
     <w:tmpl w:val="94E0E924"/>
@@ -31514,7 +33416,7 @@
       </w:pPr>
     </w:lvl>
   </w:abstractNum>
-  <w:abstractNum w:abstractNumId="34">
+  <w:abstractNum w:abstractNumId="35">
     <w:nsid w:val="59B255A4"/>
     <w:multiLevelType w:val="hybridMultilevel"/>
     <w:tmpl w:val="59F43790"/>
@@ -31628,7 +33530,7 @@
       </w:rPr>
     </w:lvl>
   </w:abstractNum>
-  <w:abstractNum w:abstractNumId="35">
+  <w:abstractNum w:abstractNumId="36">
     <w:nsid w:val="5A332727"/>
     <w:multiLevelType w:val="multilevel"/>
     <w:tmpl w:val="E0722AEA"/>
@@ -31741,7 +33643,7 @@
       </w:pPr>
     </w:lvl>
   </w:abstractNum>
-  <w:abstractNum w:abstractNumId="36">
+  <w:abstractNum w:abstractNumId="37">
     <w:nsid w:val="5A5D7123"/>
     <w:multiLevelType w:val="hybridMultilevel"/>
     <w:tmpl w:val="94E0E924"/>
@@ -31827,7 +33729,7 @@
       </w:pPr>
     </w:lvl>
   </w:abstractNum>
-  <w:abstractNum w:abstractNumId="37">
+  <w:abstractNum w:abstractNumId="38">
     <w:nsid w:val="5C1434E7"/>
     <w:multiLevelType w:val="multilevel"/>
     <w:tmpl w:val="3FCE4598"/>
@@ -31916,7 +33818,7 @@
       </w:pPr>
     </w:lvl>
   </w:abstractNum>
-  <w:abstractNum w:abstractNumId="38">
+  <w:abstractNum w:abstractNumId="39">
     <w:nsid w:val="5CBD0843"/>
     <w:multiLevelType w:val="multilevel"/>
     <w:tmpl w:val="07FED844"/>
@@ -32029,7 +33931,7 @@
       </w:pPr>
     </w:lvl>
   </w:abstractNum>
-  <w:abstractNum w:abstractNumId="39">
+  <w:abstractNum w:abstractNumId="40">
     <w:nsid w:val="5EF93F3E"/>
     <w:multiLevelType w:val="hybridMultilevel"/>
     <w:tmpl w:val="94E0E924"/>
@@ -32115,7 +34017,7 @@
       </w:pPr>
     </w:lvl>
   </w:abstractNum>
-  <w:abstractNum w:abstractNumId="40">
+  <w:abstractNum w:abstractNumId="41">
     <w:nsid w:val="5F366489"/>
     <w:multiLevelType w:val="multilevel"/>
     <w:tmpl w:val="F0209024"/>
@@ -32228,7 +34130,7 @@
       </w:pPr>
     </w:lvl>
   </w:abstractNum>
-  <w:abstractNum w:abstractNumId="41">
+  <w:abstractNum w:abstractNumId="42">
     <w:nsid w:val="62756718"/>
     <w:multiLevelType w:val="multilevel"/>
     <w:tmpl w:val="E83605D6"/>
@@ -32348,7 +34250,7 @@
       </w:rPr>
     </w:lvl>
   </w:abstractNum>
-  <w:abstractNum w:abstractNumId="42">
+  <w:abstractNum w:abstractNumId="43">
     <w:nsid w:val="630927DD"/>
     <w:multiLevelType w:val="multilevel"/>
     <w:tmpl w:val="19263E32"/>
@@ -32461,7 +34363,7 @@
       </w:pPr>
     </w:lvl>
   </w:abstractNum>
-  <w:abstractNum w:abstractNumId="43">
+  <w:abstractNum w:abstractNumId="44">
     <w:nsid w:val="63F277F7"/>
     <w:multiLevelType w:val="multilevel"/>
     <w:tmpl w:val="2C5C2830"/>
@@ -32551,7 +34453,7 @@
       </w:pPr>
     </w:lvl>
   </w:abstractNum>
-  <w:abstractNum w:abstractNumId="44">
+  <w:abstractNum w:abstractNumId="45">
     <w:nsid w:val="68AC5EB0"/>
     <w:multiLevelType w:val="multilevel"/>
     <w:tmpl w:val="F0209024"/>
@@ -32664,7 +34566,7 @@
       </w:pPr>
     </w:lvl>
   </w:abstractNum>
-  <w:abstractNum w:abstractNumId="45">
+  <w:abstractNum w:abstractNumId="46">
     <w:nsid w:val="69564D9F"/>
     <w:multiLevelType w:val="hybridMultilevel"/>
     <w:tmpl w:val="25801C3E"/>
@@ -32777,7 +34679,7 @@
       </w:rPr>
     </w:lvl>
   </w:abstractNum>
-  <w:abstractNum w:abstractNumId="46">
+  <w:abstractNum w:abstractNumId="47">
     <w:nsid w:val="6B4E514B"/>
     <w:multiLevelType w:val="multilevel"/>
     <w:tmpl w:val="2FA681EE"/>
@@ -32895,7 +34797,7 @@
       </w:rPr>
     </w:lvl>
   </w:abstractNum>
-  <w:abstractNum w:abstractNumId="47">
+  <w:abstractNum w:abstractNumId="48">
     <w:nsid w:val="6D674DFA"/>
     <w:multiLevelType w:val="hybridMultilevel"/>
     <w:tmpl w:val="94E0E924"/>
@@ -32981,7 +34883,7 @@
       </w:pPr>
     </w:lvl>
   </w:abstractNum>
-  <w:abstractNum w:abstractNumId="48">
+  <w:abstractNum w:abstractNumId="49">
     <w:nsid w:val="6E517254"/>
     <w:multiLevelType w:val="multilevel"/>
     <w:tmpl w:val="A5AE701A"/>
@@ -33071,7 +34973,7 @@
       </w:pPr>
     </w:lvl>
   </w:abstractNum>
-  <w:abstractNum w:abstractNumId="49">
+  <w:abstractNum w:abstractNumId="50">
     <w:nsid w:val="71A234A6"/>
     <w:multiLevelType w:val="multilevel"/>
     <w:tmpl w:val="0400B63A"/>
@@ -33161,7 +35063,120 @@
       </w:pPr>
     </w:lvl>
   </w:abstractNum>
-  <w:abstractNum w:abstractNumId="50">
+  <w:abstractNum w:abstractNumId="51">
+    <w:nsid w:val="73B66656"/>
+    <w:multiLevelType w:val="multilevel"/>
+    <w:tmpl w:val="19263E32"/>
+    <w:lvl w:ilvl="0">
+      <w:start w:val="1"/>
+      <w:numFmt w:val="decimal"/>
+      <w:lvlText w:val="%1."/>
+      <w:lvlJc w:val="left"/>
+      <w:pPr>
+        <w:tabs>
+          <w:tab w:val="num" w:pos="720"/>
+        </w:tabs>
+        <w:ind w:left="720" w:hanging="360"/>
+      </w:pPr>
+    </w:lvl>
+    <w:lvl w:ilvl="1" w:tentative="1">
+      <w:start w:val="1"/>
+      <w:numFmt w:val="decimal"/>
+      <w:lvlText w:val="%2."/>
+      <w:lvlJc w:val="left"/>
+      <w:pPr>
+        <w:tabs>
+          <w:tab w:val="num" w:pos="1440"/>
+        </w:tabs>
+        <w:ind w:left="1440" w:hanging="360"/>
+      </w:pPr>
+    </w:lvl>
+    <w:lvl w:ilvl="2" w:tentative="1">
+      <w:start w:val="1"/>
+      <w:numFmt w:val="decimal"/>
+      <w:lvlText w:val="%3."/>
+      <w:lvlJc w:val="left"/>
+      <w:pPr>
+        <w:tabs>
+          <w:tab w:val="num" w:pos="2160"/>
+        </w:tabs>
+        <w:ind w:left="2160" w:hanging="360"/>
+      </w:pPr>
+    </w:lvl>
+    <w:lvl w:ilvl="3" w:tentative="1">
+      <w:start w:val="1"/>
+      <w:numFmt w:val="decimal"/>
+      <w:lvlText w:val="%4."/>
+      <w:lvlJc w:val="left"/>
+      <w:pPr>
+        <w:tabs>
+          <w:tab w:val="num" w:pos="2880"/>
+        </w:tabs>
+        <w:ind w:left="2880" w:hanging="360"/>
+      </w:pPr>
+    </w:lvl>
+    <w:lvl w:ilvl="4" w:tentative="1">
+      <w:start w:val="1"/>
+      <w:numFmt w:val="decimal"/>
+      <w:lvlText w:val="%5."/>
+      <w:lvlJc w:val="left"/>
+      <w:pPr>
+        <w:tabs>
+          <w:tab w:val="num" w:pos="3600"/>
+        </w:tabs>
+        <w:ind w:left="3600" w:hanging="360"/>
+      </w:pPr>
+    </w:lvl>
+    <w:lvl w:ilvl="5" w:tentative="1">
+      <w:start w:val="1"/>
+      <w:numFmt w:val="decimal"/>
+      <w:lvlText w:val="%6."/>
+      <w:lvlJc w:val="left"/>
+      <w:pPr>
+        <w:tabs>
+          <w:tab w:val="num" w:pos="4320"/>
+        </w:tabs>
+        <w:ind w:left="4320" w:hanging="360"/>
+      </w:pPr>
+    </w:lvl>
+    <w:lvl w:ilvl="6" w:tentative="1">
+      <w:start w:val="1"/>
+      <w:numFmt w:val="decimal"/>
+      <w:lvlText w:val="%7."/>
+      <w:lvlJc w:val="left"/>
+      <w:pPr>
+        <w:tabs>
+          <w:tab w:val="num" w:pos="5040"/>
+        </w:tabs>
+        <w:ind w:left="5040" w:hanging="360"/>
+      </w:pPr>
+    </w:lvl>
+    <w:lvl w:ilvl="7" w:tentative="1">
+      <w:start w:val="1"/>
+      <w:numFmt w:val="decimal"/>
+      <w:lvlText w:val="%8."/>
+      <w:lvlJc w:val="left"/>
+      <w:pPr>
+        <w:tabs>
+          <w:tab w:val="num" w:pos="5760"/>
+        </w:tabs>
+        <w:ind w:left="5760" w:hanging="360"/>
+      </w:pPr>
+    </w:lvl>
+    <w:lvl w:ilvl="8" w:tentative="1">
+      <w:start w:val="1"/>
+      <w:numFmt w:val="decimal"/>
+      <w:lvlText w:val="%9."/>
+      <w:lvlJc w:val="left"/>
+      <w:pPr>
+        <w:tabs>
+          <w:tab w:val="num" w:pos="6480"/>
+        </w:tabs>
+        <w:ind w:left="6480" w:hanging="360"/>
+      </w:pPr>
+    </w:lvl>
+  </w:abstractNum>
+  <w:abstractNum w:abstractNumId="52">
     <w:nsid w:val="761D1789"/>
     <w:multiLevelType w:val="multilevel"/>
     <w:tmpl w:val="803AA3D6"/>
@@ -33251,7 +35266,7 @@
       </w:pPr>
     </w:lvl>
   </w:abstractNum>
-  <w:abstractNum w:abstractNumId="51">
+  <w:abstractNum w:abstractNumId="53">
     <w:nsid w:val="767D6D5B"/>
     <w:multiLevelType w:val="hybridMultilevel"/>
     <w:tmpl w:val="2A626888"/>
@@ -33364,7 +35379,7 @@
       </w:rPr>
     </w:lvl>
   </w:abstractNum>
-  <w:abstractNum w:abstractNumId="52">
+  <w:abstractNum w:abstractNumId="54">
     <w:nsid w:val="77346048"/>
     <w:multiLevelType w:val="multilevel"/>
     <w:tmpl w:val="F0209024"/>
@@ -33477,7 +35492,7 @@
       </w:pPr>
     </w:lvl>
   </w:abstractNum>
-  <w:abstractNum w:abstractNumId="53">
+  <w:abstractNum w:abstractNumId="55">
     <w:nsid w:val="78082D49"/>
     <w:multiLevelType w:val="multilevel"/>
     <w:tmpl w:val="131C95B4"/>
@@ -33593,7 +35608,7 @@
       </w:pPr>
     </w:lvl>
   </w:abstractNum>
-  <w:abstractNum w:abstractNumId="54">
+  <w:abstractNum w:abstractNumId="56">
     <w:nsid w:val="7840006F"/>
     <w:multiLevelType w:val="multilevel"/>
     <w:tmpl w:val="CCDEFA4C"/>
@@ -33706,7 +35721,7 @@
       </w:pPr>
     </w:lvl>
   </w:abstractNum>
-  <w:abstractNum w:abstractNumId="55">
+  <w:abstractNum w:abstractNumId="57">
     <w:nsid w:val="7A5972DC"/>
     <w:multiLevelType w:val="multilevel"/>
     <w:tmpl w:val="5C14D3E0"/>
@@ -33796,7 +35811,7 @@
       </w:pPr>
     </w:lvl>
   </w:abstractNum>
-  <w:abstractNum w:abstractNumId="56">
+  <w:abstractNum w:abstractNumId="58">
     <w:nsid w:val="7A6250FA"/>
     <w:multiLevelType w:val="multilevel"/>
     <w:tmpl w:val="AEA0E304"/>
@@ -33887,175 +35902,181 @@
     </w:lvl>
   </w:abstractNum>
   <w:num w:numId="1">
-    <w:abstractNumId w:val="41"/>
+    <w:abstractNumId w:val="42"/>
   </w:num>
   <w:num w:numId="2">
     <w:abstractNumId w:val="4"/>
   </w:num>
   <w:num w:numId="3">
-    <w:abstractNumId w:val="23"/>
+    <w:abstractNumId w:val="24"/>
   </w:num>
   <w:num w:numId="4">
-    <w:abstractNumId w:val="10"/>
+    <w:abstractNumId w:val="11"/>
   </w:num>
   <w:num w:numId="5">
-    <w:abstractNumId w:val="45"/>
+    <w:abstractNumId w:val="46"/>
   </w:num>
   <w:num w:numId="6">
-    <w:abstractNumId w:val="31"/>
+    <w:abstractNumId w:val="32"/>
   </w:num>
   <w:num w:numId="7">
-    <w:abstractNumId w:val="46"/>
+    <w:abstractNumId w:val="47"/>
   </w:num>
   <w:num w:numId="8">
-    <w:abstractNumId w:val="11"/>
+    <w:abstractNumId w:val="12"/>
   </w:num>
   <w:num w:numId="9">
-    <w:abstractNumId w:val="25"/>
+    <w:abstractNumId w:val="26"/>
   </w:num>
   <w:num w:numId="10">
-    <w:abstractNumId w:val="12"/>
+    <w:abstractNumId w:val="13"/>
   </w:num>
   <w:num w:numId="11">
     <w:abstractNumId w:val="5"/>
   </w:num>
   <w:num w:numId="12">
-    <w:abstractNumId w:val="34"/>
+    <w:abstractNumId w:val="35"/>
   </w:num>
   <w:num w:numId="13">
-    <w:abstractNumId w:val="13"/>
+    <w:abstractNumId w:val="14"/>
   </w:num>
   <w:num w:numId="14">
-    <w:abstractNumId w:val="14"/>
+    <w:abstractNumId w:val="15"/>
   </w:num>
   <w:num w:numId="15">
-    <w:abstractNumId w:val="51"/>
+    <w:abstractNumId w:val="53"/>
   </w:num>
   <w:num w:numId="16">
-    <w:abstractNumId w:val="42"/>
+    <w:abstractNumId w:val="43"/>
   </w:num>
   <w:num w:numId="17">
-    <w:abstractNumId w:val="29"/>
+    <w:abstractNumId w:val="30"/>
   </w:num>
   <w:num w:numId="18">
     <w:abstractNumId w:val="0"/>
   </w:num>
   <w:num w:numId="19">
-    <w:abstractNumId w:val="24"/>
+    <w:abstractNumId w:val="25"/>
   </w:num>
   <w:num w:numId="20">
-    <w:abstractNumId w:val="22"/>
+    <w:abstractNumId w:val="23"/>
   </w:num>
   <w:num w:numId="21">
     <w:abstractNumId w:val="3"/>
   </w:num>
   <w:num w:numId="22">
-    <w:abstractNumId w:val="53"/>
+    <w:abstractNumId w:val="55"/>
   </w:num>
   <w:num w:numId="23">
-    <w:abstractNumId w:val="38"/>
+    <w:abstractNumId w:val="39"/>
   </w:num>
   <w:num w:numId="24">
+    <w:abstractNumId w:val="56"/>
+  </w:num>
+  <w:num w:numId="25">
+    <w:abstractNumId w:val="41"/>
+  </w:num>
+  <w:num w:numId="26">
     <w:abstractNumId w:val="54"/>
   </w:num>
-  <w:num w:numId="25">
-    <w:abstractNumId w:val="40"/>
-  </w:num>
-  <w:num w:numId="26">
-    <w:abstractNumId w:val="52"/>
-  </w:num>
   <w:num w:numId="27">
-    <w:abstractNumId w:val="18"/>
+    <w:abstractNumId w:val="19"/>
   </w:num>
   <w:num w:numId="28">
-    <w:abstractNumId w:val="44"/>
+    <w:abstractNumId w:val="45"/>
   </w:num>
   <w:num w:numId="29">
-    <w:abstractNumId w:val="16"/>
+    <w:abstractNumId w:val="17"/>
   </w:num>
   <w:num w:numId="30">
-    <w:abstractNumId w:val="20"/>
+    <w:abstractNumId w:val="21"/>
   </w:num>
   <w:num w:numId="31">
-    <w:abstractNumId w:val="6"/>
+    <w:abstractNumId w:val="7"/>
   </w:num>
   <w:num w:numId="32">
     <w:abstractNumId w:val="2"/>
   </w:num>
   <w:num w:numId="33">
-    <w:abstractNumId w:val="48"/>
+    <w:abstractNumId w:val="49"/>
   </w:num>
   <w:num w:numId="34">
     <w:abstractNumId w:val="1"/>
   </w:num>
   <w:num w:numId="35">
+    <w:abstractNumId w:val="52"/>
+  </w:num>
+  <w:num w:numId="36">
+    <w:abstractNumId w:val="18"/>
+  </w:num>
+  <w:num w:numId="37">
+    <w:abstractNumId w:val="27"/>
+  </w:num>
+  <w:num w:numId="38">
+    <w:abstractNumId w:val="58"/>
+  </w:num>
+  <w:num w:numId="39">
+    <w:abstractNumId w:val="57"/>
+  </w:num>
+  <w:num w:numId="40">
+    <w:abstractNumId w:val="44"/>
+  </w:num>
+  <w:num w:numId="41">
     <w:abstractNumId w:val="50"/>
   </w:num>
-  <w:num w:numId="36">
-    <w:abstractNumId w:val="17"/>
-  </w:num>
-  <w:num w:numId="37">
-    <w:abstractNumId w:val="26"/>
-  </w:num>
-  <w:num w:numId="38">
-    <w:abstractNumId w:val="56"/>
-  </w:num>
-  <w:num w:numId="39">
-    <w:abstractNumId w:val="55"/>
-  </w:num>
-  <w:num w:numId="40">
-    <w:abstractNumId w:val="43"/>
-  </w:num>
-  <w:num w:numId="41">
-    <w:abstractNumId w:val="49"/>
-  </w:num>
   <w:num w:numId="42">
-    <w:abstractNumId w:val="30"/>
+    <w:abstractNumId w:val="31"/>
   </w:num>
   <w:num w:numId="43">
-    <w:abstractNumId w:val="15"/>
+    <w:abstractNumId w:val="16"/>
   </w:num>
   <w:num w:numId="44">
-    <w:abstractNumId w:val="32"/>
+    <w:abstractNumId w:val="33"/>
   </w:num>
   <w:num w:numId="45">
-    <w:abstractNumId w:val="21"/>
+    <w:abstractNumId w:val="22"/>
   </w:num>
   <w:num w:numId="46">
-    <w:abstractNumId w:val="35"/>
+    <w:abstractNumId w:val="36"/>
   </w:num>
   <w:num w:numId="47">
+    <w:abstractNumId w:val="10"/>
+  </w:num>
+  <w:num w:numId="48">
+    <w:abstractNumId w:val="48"/>
+  </w:num>
+  <w:num w:numId="49">
+    <w:abstractNumId w:val="37"/>
+  </w:num>
+  <w:num w:numId="50">
+    <w:abstractNumId w:val="34"/>
+  </w:num>
+  <w:num w:numId="51">
+    <w:abstractNumId w:val="40"/>
+  </w:num>
+  <w:num w:numId="52">
     <w:abstractNumId w:val="9"/>
   </w:num>
-  <w:num w:numId="48">
-    <w:abstractNumId w:val="47"/>
+  <w:num w:numId="53">
+    <w:abstractNumId w:val="20"/>
   </w:num>
-  <w:num w:numId="49">
-    <w:abstractNumId w:val="36"/>
+  <w:num w:numId="54">
+    <w:abstractNumId w:val="29"/>
   </w:num>
-  <w:num w:numId="50">
-    <w:abstractNumId w:val="33"/>
+  <w:num w:numId="55">
+    <w:abstractNumId w:val="28"/>
   </w:num>
-  <w:num w:numId="51">
-    <w:abstractNumId w:val="39"/>
+  <w:num w:numId="56">
+    <w:abstractNumId w:val="38"/>
   </w:num>
-  <w:num w:numId="52">
+  <w:num w:numId="57">
     <w:abstractNumId w:val="8"/>
   </w:num>
-  <w:num w:numId="53">
-    <w:abstractNumId w:val="19"/>
+  <w:num w:numId="58">
+    <w:abstractNumId w:val="6"/>
   </w:num>
-  <w:num w:numId="54">
-    <w:abstractNumId w:val="28"/>
-  </w:num>
-  <w:num w:numId="55">
-    <w:abstractNumId w:val="27"/>
-  </w:num>
-  <w:num w:numId="56">
-    <w:abstractNumId w:val="37"/>
-  </w:num>
-  <w:num w:numId="57">
-    <w:abstractNumId w:val="7"/>
+  <w:num w:numId="59">
+    <w:abstractNumId w:val="51"/>
   </w:num>
   <w:numIdMacAtCleanup w:val="57"/>
 </w:numbering>
@@ -35162,7 +37183,7 @@
 </file>
 
 <file path=customXml/itemProps1.xml><?xml version="1.0" encoding="utf-8"?>
-<ds:datastoreItem xmlns:ds="http://schemas.openxmlformats.org/officeDocument/2006/customXml" ds:itemID="{67AFD2FE-3D4C-4843-A81F-7BC9FA784E05}">
+<ds:datastoreItem xmlns:ds="http://schemas.openxmlformats.org/officeDocument/2006/customXml" ds:itemID="{18A4620B-0119-4661-964C-BC49A51677A9}">
   <ds:schemaRefs>
     <ds:schemaRef ds:uri="http://schemas.openxmlformats.org/officeDocument/2006/bibliography"/>
   </ds:schemaRefs>

</xml_diff>